<commit_message>
agrego el enunciado al informe
</commit_message>
<xml_diff>
--- a/Informe/TP2.2/Version .doc/TP2.2 - Informe.docx
+++ b/Informe/TP2.2/Version .doc/TP2.2 - Informe.docx
@@ -58,7 +58,7 @@
       <w:r>
         <w:fldChar w:fldCharType="separate"/>
       </w:r>
-      <w:hyperlink w:anchor="_Toc371707466" w:history="1">
+      <w:hyperlink w:anchor="_Toc371708657" w:history="1">
         <w:r>
           <w:rPr>
             <w:rStyle w:val="Hyperlink"/>
@@ -85,7 +85,7 @@
             <w:noProof/>
             <w:webHidden/>
           </w:rPr>
-          <w:instrText xml:space="preserve"> PAGEREF _Toc371707466 \h </w:instrText>
+          <w:instrText xml:space="preserve"> PAGEREF _Toc371708657 \h </w:instrText>
         </w:r>
         <w:r>
           <w:rPr>
@@ -134,7 +134,7 @@
           <w:lang w:eastAsia="es-AR"/>
         </w:rPr>
       </w:pPr>
-      <w:hyperlink w:anchor="_Toc371707467" w:history="1">
+      <w:hyperlink w:anchor="_Toc371708658" w:history="1">
         <w:r>
           <w:rPr>
             <w:rStyle w:val="Hyperlink"/>
@@ -161,7 +161,7 @@
             <w:noProof/>
             <w:webHidden/>
           </w:rPr>
-          <w:instrText xml:space="preserve"> PAGEREF _Toc371707467 \h </w:instrText>
+          <w:instrText xml:space="preserve"> PAGEREF _Toc371708658 \h </w:instrText>
         </w:r>
         <w:r>
           <w:rPr>
@@ -181,7 +181,7 @@
             <w:noProof/>
             <w:webHidden/>
           </w:rPr>
-          <w:t>3</w:t>
+          <w:t>7</w:t>
         </w:r>
         <w:r>
           <w:rPr>
@@ -210,7 +210,7 @@
           <w:lang w:eastAsia="es-AR"/>
         </w:rPr>
       </w:pPr>
-      <w:hyperlink w:anchor="_Toc371707468" w:history="1">
+      <w:hyperlink w:anchor="_Toc371708659" w:history="1">
         <w:r>
           <w:rPr>
             <w:rStyle w:val="Hyperlink"/>
@@ -237,7 +237,7 @@
             <w:noProof/>
             <w:webHidden/>
           </w:rPr>
-          <w:instrText xml:space="preserve"> PAGEREF _Toc371707468 \h </w:instrText>
+          <w:instrText xml:space="preserve"> PAGEREF _Toc371708659 \h </w:instrText>
         </w:r>
         <w:r>
           <w:rPr>
@@ -257,7 +257,7 @@
             <w:noProof/>
             <w:webHidden/>
           </w:rPr>
-          <w:t>4</w:t>
+          <w:t>8</w:t>
         </w:r>
         <w:r>
           <w:rPr>
@@ -282,7 +282,7 @@
           <w:lang w:eastAsia="es-AR"/>
         </w:rPr>
       </w:pPr>
-      <w:hyperlink w:anchor="_Toc371707469" w:history="1">
+      <w:hyperlink w:anchor="_Toc371708660" w:history="1">
         <w:r>
           <w:rPr>
             <w:rStyle w:val="Hyperlink"/>
@@ -309,7 +309,7 @@
             <w:noProof/>
             <w:webHidden/>
           </w:rPr>
-          <w:instrText xml:space="preserve"> PAGEREF _Toc371707469 \h </w:instrText>
+          <w:instrText xml:space="preserve"> PAGEREF _Toc371708660 \h </w:instrText>
         </w:r>
         <w:r>
           <w:rPr>
@@ -329,7 +329,7 @@
             <w:noProof/>
             <w:webHidden/>
           </w:rPr>
-          <w:t>4</w:t>
+          <w:t>8</w:t>
         </w:r>
         <w:r>
           <w:rPr>
@@ -354,7 +354,7 @@
           <w:lang w:eastAsia="es-AR"/>
         </w:rPr>
       </w:pPr>
-      <w:hyperlink w:anchor="_Toc371707470" w:history="1">
+      <w:hyperlink w:anchor="_Toc371708661" w:history="1">
         <w:r>
           <w:rPr>
             <w:rStyle w:val="Hyperlink"/>
@@ -381,7 +381,7 @@
             <w:noProof/>
             <w:webHidden/>
           </w:rPr>
-          <w:instrText xml:space="preserve"> PAGEREF _Toc371707470 \h </w:instrText>
+          <w:instrText xml:space="preserve"> PAGEREF _Toc371708661 \h </w:instrText>
         </w:r>
         <w:r>
           <w:rPr>
@@ -401,7 +401,7 @@
             <w:noProof/>
             <w:webHidden/>
           </w:rPr>
-          <w:t>4</w:t>
+          <w:t>8</w:t>
         </w:r>
         <w:r>
           <w:rPr>
@@ -426,7 +426,7 @@
           <w:lang w:eastAsia="es-AR"/>
         </w:rPr>
       </w:pPr>
-      <w:hyperlink w:anchor="_Toc371707471" w:history="1">
+      <w:hyperlink w:anchor="_Toc371708662" w:history="1">
         <w:r>
           <w:rPr>
             <w:rStyle w:val="Hyperlink"/>
@@ -453,7 +453,7 @@
             <w:noProof/>
             <w:webHidden/>
           </w:rPr>
-          <w:instrText xml:space="preserve"> PAGEREF _Toc371707471 \h </w:instrText>
+          <w:instrText xml:space="preserve"> PAGEREF _Toc371708662 \h </w:instrText>
         </w:r>
         <w:r>
           <w:rPr>
@@ -473,7 +473,7 @@
             <w:noProof/>
             <w:webHidden/>
           </w:rPr>
-          <w:t>4</w:t>
+          <w:t>8</w:t>
         </w:r>
         <w:r>
           <w:rPr>
@@ -498,7 +498,7 @@
           <w:lang w:eastAsia="es-AR"/>
         </w:rPr>
       </w:pPr>
-      <w:hyperlink w:anchor="_Toc371707472" w:history="1">
+      <w:hyperlink w:anchor="_Toc371708663" w:history="1">
         <w:r>
           <w:rPr>
             <w:rStyle w:val="Hyperlink"/>
@@ -525,7 +525,7 @@
             <w:noProof/>
             <w:webHidden/>
           </w:rPr>
-          <w:instrText xml:space="preserve"> PAGEREF _Toc371707472 \h </w:instrText>
+          <w:instrText xml:space="preserve"> PAGEREF _Toc371708663 \h </w:instrText>
         </w:r>
         <w:r>
           <w:rPr>
@@ -545,7 +545,7 @@
             <w:noProof/>
             <w:webHidden/>
           </w:rPr>
-          <w:t>4</w:t>
+          <w:t>8</w:t>
         </w:r>
         <w:r>
           <w:rPr>
@@ -570,7 +570,7 @@
           <w:lang w:eastAsia="es-AR"/>
         </w:rPr>
       </w:pPr>
-      <w:hyperlink w:anchor="_Toc371707473" w:history="1">
+      <w:hyperlink w:anchor="_Toc371708664" w:history="1">
         <w:r>
           <w:rPr>
             <w:rStyle w:val="Hyperlink"/>
@@ -597,7 +597,7 @@
             <w:noProof/>
             <w:webHidden/>
           </w:rPr>
-          <w:instrText xml:space="preserve"> PAGEREF _Toc371707473 \h </w:instrText>
+          <w:instrText xml:space="preserve"> PAGEREF _Toc371708664 \h </w:instrText>
         </w:r>
         <w:r>
           <w:rPr>
@@ -617,7 +617,7 @@
             <w:noProof/>
             <w:webHidden/>
           </w:rPr>
-          <w:t>4</w:t>
+          <w:t>8</w:t>
         </w:r>
         <w:r>
           <w:rPr>
@@ -642,7 +642,7 @@
           <w:lang w:eastAsia="es-AR"/>
         </w:rPr>
       </w:pPr>
-      <w:hyperlink w:anchor="_Toc371707474" w:history="1">
+      <w:hyperlink w:anchor="_Toc371708665" w:history="1">
         <w:r>
           <w:rPr>
             <w:rStyle w:val="Hyperlink"/>
@@ -669,7 +669,7 @@
             <w:noProof/>
             <w:webHidden/>
           </w:rPr>
-          <w:instrText xml:space="preserve"> PAGEREF _Toc371707474 \h </w:instrText>
+          <w:instrText xml:space="preserve"> PAGEREF _Toc371708665 \h </w:instrText>
         </w:r>
         <w:r>
           <w:rPr>
@@ -689,7 +689,7 @@
             <w:noProof/>
             <w:webHidden/>
           </w:rPr>
-          <w:t>4</w:t>
+          <w:t>9</w:t>
         </w:r>
         <w:r>
           <w:rPr>
@@ -714,7 +714,7 @@
           <w:lang w:eastAsia="es-AR"/>
         </w:rPr>
       </w:pPr>
-      <w:hyperlink w:anchor="_Toc371707475" w:history="1">
+      <w:hyperlink w:anchor="_Toc371708666" w:history="1">
         <w:r>
           <w:rPr>
             <w:rStyle w:val="Hyperlink"/>
@@ -741,7 +741,7 @@
             <w:noProof/>
             <w:webHidden/>
           </w:rPr>
-          <w:instrText xml:space="preserve"> PAGEREF _Toc371707475 \h </w:instrText>
+          <w:instrText xml:space="preserve"> PAGEREF _Toc371708666 \h </w:instrText>
         </w:r>
         <w:r>
           <w:rPr>
@@ -761,7 +761,7 @@
             <w:noProof/>
             <w:webHidden/>
           </w:rPr>
-          <w:t>5</w:t>
+          <w:t>9</w:t>
         </w:r>
         <w:r>
           <w:rPr>
@@ -790,7 +790,7 @@
           <w:lang w:eastAsia="es-AR"/>
         </w:rPr>
       </w:pPr>
-      <w:hyperlink w:anchor="_Toc371707476" w:history="1">
+      <w:hyperlink w:anchor="_Toc371708667" w:history="1">
         <w:r>
           <w:rPr>
             <w:rStyle w:val="Hyperlink"/>
@@ -817,7 +817,7 @@
             <w:noProof/>
             <w:webHidden/>
           </w:rPr>
-          <w:instrText xml:space="preserve"> PAGEREF _Toc371707476 \h </w:instrText>
+          <w:instrText xml:space="preserve"> PAGEREF _Toc371708667 \h </w:instrText>
         </w:r>
         <w:r>
           <w:rPr>
@@ -837,7 +837,7 @@
             <w:noProof/>
             <w:webHidden/>
           </w:rPr>
-          <w:t>6</w:t>
+          <w:t>10</w:t>
         </w:r>
         <w:r>
           <w:rPr>
@@ -866,7 +866,7 @@
       <w:pPr>
         <w:pStyle w:val="Titulo1"/>
       </w:pPr>
-      <w:bookmarkStart w:id="0" w:name="_Toc371707466"/>
+      <w:bookmarkStart w:id="0" w:name="_Toc371708657"/>
       <w:r>
         <w:lastRenderedPageBreak/>
         <w:t>Enunciado</w:t>
@@ -884,12 +884,136 @@
         <w:ind w:firstLine="567"/>
         <w:jc w:val="both"/>
       </w:pPr>
-    </w:p>
-    <w:p>
-      <w:pPr>
-        <w:ind w:firstLine="567"/>
-        <w:jc w:val="both"/>
-      </w:pPr>
+      <w:r>
+        <w:rPr>
+          <w:noProof/>
+        </w:rPr>
+        <w:pict>
+          <v:shapetype id="_x0000_t75" coordsize="21600,21600" o:spt="75" o:preferrelative="t" path="m@4@5l@4@11@9@11@9@5xe" filled="f" stroked="f">
+            <v:stroke joinstyle="miter"/>
+            <v:formulas>
+              <v:f eqn="if lineDrawn pixelLineWidth 0"/>
+              <v:f eqn="sum @0 1 0"/>
+              <v:f eqn="sum 0 0 @1"/>
+              <v:f eqn="prod @2 1 2"/>
+              <v:f eqn="prod @3 21600 pixelWidth"/>
+              <v:f eqn="prod @3 21600 pixelHeight"/>
+              <v:f eqn="sum @0 0 1"/>
+              <v:f eqn="prod @6 1 2"/>
+              <v:f eqn="prod @7 21600 pixelWidth"/>
+              <v:f eqn="sum @8 21600 0"/>
+              <v:f eqn="prod @7 21600 pixelHeight"/>
+              <v:f eqn="sum @10 21600 0"/>
+            </v:formulas>
+            <v:path o:extrusionok="f" gradientshapeok="t" o:connecttype="rect"/>
+            <o:lock v:ext="edit" aspectratio="t"/>
+          </v:shapetype>
+          <v:shape id="_x0000_s1026" type="#_x0000_t75" style="position:absolute;left:0;text-align:left;margin-left:0;margin-top:.3pt;width:505.7pt;height:659.9pt;z-index:251660288;mso-position-horizontal:center" fillcolor="black [3213]" stroked="t" strokecolor="black [3213]">
+            <v:imagedata r:id="rId8" o:title=""/>
+            <o:lock v:ext="edit" aspectratio="f"/>
+            <w10:wrap type="square"/>
+          </v:shape>
+          <o:OLEObject Type="Embed" ProgID="FoxitReader.Document" ShapeID="_x0000_s1026" DrawAspect="Content" ObjectID="_1445450536" r:id="rId9"/>
+        </w:pict>
+      </w:r>
+      <w:r>
+        <w:br w:type="page"/>
+      </w:r>
+    </w:p>
+    <w:p>
+      <w:pPr>
+        <w:ind w:firstLine="567"/>
+        <w:jc w:val="both"/>
+      </w:pPr>
+      <w:r>
+        <w:rPr>
+          <w:noProof/>
+        </w:rPr>
+        <w:lastRenderedPageBreak/>
+        <w:pict>
+          <v:shape id="_x0000_s1027" type="#_x0000_t75" style="position:absolute;left:0;text-align:left;margin-left:0;margin-top:.3pt;width:505.4pt;height:659.9pt;z-index:251662336;mso-position-horizontal:center" stroked="t" strokecolor="black [3213]">
+            <v:imagedata r:id="rId10" o:title=""/>
+            <o:lock v:ext="edit" aspectratio="f"/>
+            <w10:wrap type="square"/>
+          </v:shape>
+          <o:OLEObject Type="Embed" ProgID="FoxitReader.Document" ShapeID="_x0000_s1027" DrawAspect="Content" ObjectID="_1445450537" r:id="rId11"/>
+        </w:pict>
+      </w:r>
+    </w:p>
+    <w:p>
+      <w:r>
+        <w:br w:type="page"/>
+      </w:r>
+    </w:p>
+    <w:p>
+      <w:pPr>
+        <w:ind w:firstLine="567"/>
+        <w:jc w:val="both"/>
+      </w:pPr>
+      <w:r>
+        <w:rPr>
+          <w:noProof/>
+        </w:rPr>
+        <w:lastRenderedPageBreak/>
+        <w:pict>
+          <v:shape id="_x0000_s1028" type="#_x0000_t75" style="position:absolute;left:0;text-align:left;margin-left:0;margin-top:.3pt;width:505.4pt;height:659.9pt;z-index:251664384;mso-position-horizontal:center" stroked="t" strokecolor="black [3213]">
+            <v:imagedata r:id="rId12" o:title=""/>
+            <o:lock v:ext="edit" aspectratio="f"/>
+            <w10:wrap type="square"/>
+          </v:shape>
+          <o:OLEObject Type="Embed" ProgID="FoxitReader.Document" ShapeID="_x0000_s1028" DrawAspect="Content" ObjectID="_1445450538" r:id="rId13"/>
+        </w:pict>
+      </w:r>
+    </w:p>
+    <w:p>
+      <w:r>
+        <w:br w:type="page"/>
+      </w:r>
+    </w:p>
+    <w:p>
+      <w:pPr>
+        <w:ind w:firstLine="567"/>
+        <w:jc w:val="both"/>
+      </w:pPr>
+      <w:r>
+        <w:rPr>
+          <w:noProof/>
+        </w:rPr>
+        <w:lastRenderedPageBreak/>
+        <w:pict>
+          <v:shape id="_x0000_s1029" type="#_x0000_t75" style="position:absolute;left:0;text-align:left;margin-left:0;margin-top:.3pt;width:505.4pt;height:659.9pt;z-index:251666432;mso-position-horizontal:center" stroked="t" strokecolor="black [3213]">
+            <v:imagedata r:id="rId14" o:title=""/>
+            <o:lock v:ext="edit" aspectratio="f"/>
+            <w10:wrap type="square"/>
+          </v:shape>
+          <o:OLEObject Type="Embed" ProgID="FoxitReader.Document" ShapeID="_x0000_s1029" DrawAspect="Content" ObjectID="_1445450539" r:id="rId15"/>
+        </w:pict>
+      </w:r>
+    </w:p>
+    <w:p>
+      <w:r>
+        <w:br w:type="page"/>
+      </w:r>
+    </w:p>
+    <w:p>
+      <w:pPr>
+        <w:ind w:firstLine="567"/>
+        <w:jc w:val="both"/>
+      </w:pPr>
+      <w:r>
+        <w:rPr>
+          <w:noProof/>
+        </w:rPr>
+        <w:lastRenderedPageBreak/>
+        <w:pict>
+          <v:shape id="_x0000_s1030" type="#_x0000_t75" style="position:absolute;left:0;text-align:left;margin-left:0;margin-top:.3pt;width:505.4pt;height:659.9pt;z-index:251668480;mso-position-horizontal:center" stroked="t" strokecolor="black [3213]">
+            <v:imagedata r:id="rId16" o:title=""/>
+            <o:lock v:ext="edit" aspectratio="f"/>
+            <w10:wrap type="square"/>
+          </v:shape>
+          <o:OLEObject Type="Embed" ProgID="FoxitReader.Document" ShapeID="_x0000_s1030" DrawAspect="Content" ObjectID="_1445450540" r:id="rId17"/>
+        </w:pict>
+      </w:r>
     </w:p>
     <w:p>
       <w:pPr>
@@ -907,7 +1031,7 @@
       <w:pPr>
         <w:pStyle w:val="Titulo1"/>
       </w:pPr>
-      <w:bookmarkStart w:id="1" w:name="_Toc371707467"/>
+      <w:bookmarkStart w:id="1" w:name="_Toc371708658"/>
       <w:r>
         <w:lastRenderedPageBreak/>
         <w:t>Desarrollo</w:t>
@@ -989,7 +1113,7 @@
       <w:pPr>
         <w:pStyle w:val="Titulo1"/>
       </w:pPr>
-      <w:bookmarkStart w:id="2" w:name="_Toc371707468"/>
+      <w:bookmarkStart w:id="2" w:name="_Toc371708659"/>
       <w:r>
         <w:lastRenderedPageBreak/>
         <w:t>Clases</w:t>
@@ -1018,7 +1142,7 @@
       <w:pPr>
         <w:pStyle w:val="Titulo2"/>
       </w:pPr>
-      <w:bookmarkStart w:id="3" w:name="_Toc371707469"/>
+      <w:bookmarkStart w:id="3" w:name="_Toc371708660"/>
       <w:r>
         <w:t>Test</w:t>
       </w:r>
@@ -1109,7 +1233,7 @@
       <w:pPr>
         <w:pStyle w:val="Titulo2"/>
       </w:pPr>
-      <w:bookmarkStart w:id="4" w:name="_Toc371707470"/>
+      <w:bookmarkStart w:id="4" w:name="_Toc371708661"/>
       <w:r>
         <w:t>TestCase</w:t>
       </w:r>
@@ -1209,7 +1333,7 @@
       <w:pPr>
         <w:pStyle w:val="Titulo2"/>
       </w:pPr>
-      <w:bookmarkStart w:id="5" w:name="_Toc371707471"/>
+      <w:bookmarkStart w:id="5" w:name="_Toc371708662"/>
       <w:r>
         <w:t>TestSuite</w:t>
       </w:r>
@@ -1379,7 +1503,7 @@
       <w:pPr>
         <w:pStyle w:val="Titulo2"/>
       </w:pPr>
-      <w:bookmarkStart w:id="6" w:name="_Toc371707472"/>
+      <w:bookmarkStart w:id="6" w:name="_Toc371708663"/>
       <w:r>
         <w:t>Assertion</w:t>
       </w:r>
@@ -1510,7 +1634,7 @@
       <w:pPr>
         <w:pStyle w:val="Titulo2"/>
       </w:pPr>
-      <w:bookmarkStart w:id="7" w:name="_Toc371707473"/>
+      <w:bookmarkStart w:id="7" w:name="_Toc371708664"/>
       <w:r>
         <w:t>TestResult</w:t>
       </w:r>
@@ -1563,78 +1687,6 @@
     </w:p>
     <w:p>
       <w:pPr>
-        <w:ind w:firstLine="567"/>
-        <w:jc w:val="both"/>
-        <w:rPr>
-          <w:rFonts w:eastAsia="Calibri"/>
-        </w:rPr>
-      </w:pPr>
-    </w:p>
-    <w:p>
-      <w:pPr>
-        <w:ind w:firstLine="567"/>
-        <w:jc w:val="both"/>
-        <w:rPr>
-          <w:rFonts w:eastAsia="Calibri"/>
-        </w:rPr>
-      </w:pPr>
-    </w:p>
-    <w:p>
-      <w:pPr>
-        <w:pStyle w:val="Titulo2"/>
-      </w:pPr>
-      <w:bookmarkStart w:id="8" w:name="_Toc371707474"/>
-      <w:r>
-        <w:t>TestAssertResult</w:t>
-      </w:r>
-      <w:bookmarkEnd w:id="8"/>
-    </w:p>
-    <w:p>
-      <w:pPr>
-        <w:ind w:firstLine="567"/>
-        <w:jc w:val="both"/>
-        <w:rPr>
-          <w:rFonts w:eastAsia="Calibri"/>
-        </w:rPr>
-      </w:pPr>
-    </w:p>
-    <w:p>
-      <w:pPr>
-        <w:ind w:firstLine="567"/>
-        <w:jc w:val="both"/>
-        <w:rPr>
-          <w:rFonts w:eastAsia="Calibri"/>
-        </w:rPr>
-      </w:pPr>
-      <w:r>
-        <w:rPr>
-          <w:rFonts w:eastAsia="Calibri"/>
-        </w:rPr>
-        <w:t>Clase que se utiliza para guardar el resultado de correr un test. Los posibles</w:t>
-      </w:r>
-      <w:r>
-        <w:rPr>
-          <w:rFonts w:eastAsia="Calibri"/>
-        </w:rPr>
-        <w:t xml:space="preserve"> </w:t>
-      </w:r>
-      <w:r>
-        <w:rPr>
-          <w:rFonts w:eastAsia="Calibri"/>
-        </w:rPr>
-        <w:t>valores que va a recibir son "Ok", "Fail" o "Error"</w:t>
-      </w:r>
-      <w:r>
-        <w:rPr>
-          <w:rFonts w:eastAsia="Calibri"/>
-        </w:rPr>
-        <w:t>.</w:t>
-      </w:r>
-    </w:p>
-    <w:p>
-      <w:pPr>
-        <w:ind w:firstLine="567"/>
-        <w:jc w:val="both"/>
         <w:rPr>
           <w:i/>
           <w:sz w:val="28"/>
@@ -1643,133 +1695,206 @@
         </w:rPr>
       </w:pPr>
       <w:r>
+        <w:br w:type="page"/>
+      </w:r>
+    </w:p>
+    <w:p>
+      <w:pPr>
+        <w:pStyle w:val="Titulo2"/>
+      </w:pPr>
+      <w:bookmarkStart w:id="8" w:name="_Toc371708665"/>
+      <w:r>
+        <w:lastRenderedPageBreak/>
+        <w:t>TestAssertResult</w:t>
+      </w:r>
+      <w:bookmarkEnd w:id="8"/>
+    </w:p>
+    <w:p>
+      <w:pPr>
+        <w:ind w:firstLine="567"/>
+        <w:jc w:val="both"/>
+        <w:rPr>
+          <w:rFonts w:eastAsia="Calibri"/>
+        </w:rPr>
+      </w:pPr>
+    </w:p>
+    <w:p>
+      <w:pPr>
+        <w:ind w:firstLine="567"/>
+        <w:jc w:val="both"/>
+        <w:rPr>
+          <w:rFonts w:eastAsia="Calibri"/>
+        </w:rPr>
+      </w:pPr>
+      <w:r>
+        <w:rPr>
+          <w:rFonts w:eastAsia="Calibri"/>
+        </w:rPr>
+        <w:t>Clase que se utiliza para guardar el resultado de correr un test. Los posibles</w:t>
+      </w:r>
+      <w:r>
+        <w:rPr>
+          <w:rFonts w:eastAsia="Calibri"/>
+        </w:rPr>
+        <w:t xml:space="preserve"> </w:t>
+      </w:r>
+      <w:r>
+        <w:rPr>
+          <w:rFonts w:eastAsia="Calibri"/>
+        </w:rPr>
+        <w:t>valores que va a recibir son "Ok", "Fail" o "Error"</w:t>
+      </w:r>
+      <w:r>
         <w:rPr>
           <w:rFonts w:eastAsia="Calibri"/>
         </w:rPr>
         <w:t>.</w:t>
       </w:r>
-      <w:r>
+    </w:p>
+    <w:p>
+      <w:pPr>
+        <w:ind w:firstLine="567"/>
+        <w:jc w:val="both"/>
+        <w:rPr>
+          <w:rFonts w:eastAsia="Calibri"/>
+        </w:rPr>
+      </w:pPr>
+    </w:p>
+    <w:p>
+      <w:pPr>
+        <w:ind w:firstLine="567"/>
+        <w:jc w:val="both"/>
+        <w:rPr>
+          <w:rFonts w:eastAsia="Calibri"/>
+        </w:rPr>
+      </w:pPr>
+    </w:p>
+    <w:p>
+      <w:pPr>
+        <w:ind w:firstLine="567"/>
+        <w:jc w:val="both"/>
+        <w:rPr>
+          <w:rFonts w:eastAsia="Calibri"/>
+        </w:rPr>
+      </w:pPr>
+    </w:p>
+    <w:p>
+      <w:pPr>
+        <w:pStyle w:val="Titulo2"/>
+      </w:pPr>
+      <w:bookmarkStart w:id="9" w:name="_Toc371708666"/>
+      <w:r>
+        <w:t>FailureExcepcion</w:t>
+      </w:r>
+      <w:bookmarkEnd w:id="9"/>
+    </w:p>
+    <w:p>
+      <w:pPr>
+        <w:ind w:firstLine="567"/>
+        <w:jc w:val="both"/>
+        <w:rPr>
+          <w:rFonts w:eastAsia="Calibri"/>
+        </w:rPr>
+      </w:pPr>
+    </w:p>
+    <w:p>
+      <w:pPr>
+        <w:ind w:firstLine="567"/>
+        <w:jc w:val="both"/>
+        <w:rPr>
+          <w:rFonts w:eastAsia="Calibri"/>
+        </w:rPr>
+      </w:pPr>
+      <w:r>
+        <w:rPr>
+          <w:rFonts w:eastAsia="Calibri"/>
+        </w:rPr>
+        <w:t>E</w:t>
+      </w:r>
+      <w:r>
+        <w:rPr>
+          <w:rFonts w:eastAsia="Calibri"/>
+        </w:rPr>
+        <w:t>xcepción utilizada para indicar que la comp</w:t>
+      </w:r>
+      <w:r>
+        <w:rPr>
+          <w:rFonts w:eastAsia="Calibri"/>
+        </w:rPr>
+        <w:t>a</w:t>
+      </w:r>
+      <w:r>
+        <w:rPr>
+          <w:rFonts w:eastAsia="Calibri"/>
+        </w:rPr>
+        <w:t xml:space="preserve">ración de los operandos dio un </w:t>
+      </w:r>
+      <w:r>
+        <w:rPr>
+          <w:rFonts w:eastAsia="Calibri"/>
+        </w:rPr>
+        <w:t xml:space="preserve">resultado negativo, o sea </w:t>
+      </w:r>
+      <w:r>
+        <w:t xml:space="preserve">cuando el </w:t>
+      </w:r>
+      <w:r>
+        <w:rPr>
+          <w:i/>
+        </w:rPr>
+        <w:t>assert</w:t>
+      </w:r>
+      <w:r>
+        <w:t xml:space="preserve"> no es satisfactorio.</w:t>
+      </w:r>
+    </w:p>
+    <w:p>
+      <w:pPr>
+        <w:ind w:firstLine="567"/>
+        <w:jc w:val="both"/>
+        <w:rPr>
+          <w:rFonts w:eastAsia="Calibri"/>
+        </w:rPr>
+      </w:pPr>
+    </w:p>
+    <w:p>
+      <w:pPr>
+        <w:ind w:firstLine="567"/>
+        <w:jc w:val="both"/>
+        <w:rPr>
+          <w:rFonts w:eastAsia="Calibri"/>
+        </w:rPr>
+      </w:pPr>
+    </w:p>
+    <w:p>
+      <w:pPr>
+        <w:ind w:firstLine="567"/>
+        <w:jc w:val="both"/>
+        <w:rPr>
+          <w:rFonts w:eastAsia="Calibri"/>
+        </w:rPr>
+      </w:pPr>
+    </w:p>
+    <w:p>
+      <w:pPr>
+        <w:ind w:firstLine="567"/>
+        <w:jc w:val="both"/>
+        <w:rPr>
+          <w:rFonts w:eastAsia="Calibri"/>
+        </w:rPr>
+      </w:pPr>
+      <w:r>
+        <w:rPr>
+          <w:rFonts w:eastAsia="Calibri"/>
+        </w:rPr>
         <w:br w:type="page"/>
       </w:r>
     </w:p>
     <w:p>
       <w:pPr>
-        <w:pStyle w:val="Titulo2"/>
-      </w:pPr>
-      <w:bookmarkStart w:id="9" w:name="_Toc371707475"/>
-      <w:r>
-        <w:lastRenderedPageBreak/>
-        <w:t>FailureExcepcion</w:t>
-      </w:r>
-      <w:bookmarkEnd w:id="9"/>
-    </w:p>
-    <w:p>
-      <w:pPr>
-        <w:ind w:firstLine="567"/>
-        <w:jc w:val="both"/>
-        <w:rPr>
-          <w:rFonts w:eastAsia="Calibri"/>
-        </w:rPr>
-      </w:pPr>
-    </w:p>
-    <w:p>
-      <w:pPr>
-        <w:ind w:firstLine="567"/>
-        <w:jc w:val="both"/>
-        <w:rPr>
-          <w:rFonts w:eastAsia="Calibri"/>
-        </w:rPr>
-      </w:pPr>
-      <w:r>
-        <w:rPr>
-          <w:rFonts w:eastAsia="Calibri"/>
-        </w:rPr>
-        <w:t>E</w:t>
-      </w:r>
-      <w:r>
-        <w:rPr>
-          <w:rFonts w:eastAsia="Calibri"/>
-        </w:rPr>
-        <w:t>xcepción utilizada para indicar que la comp</w:t>
-      </w:r>
-      <w:r>
-        <w:rPr>
-          <w:rFonts w:eastAsia="Calibri"/>
-        </w:rPr>
-        <w:t>a</w:t>
-      </w:r>
-      <w:r>
-        <w:rPr>
-          <w:rFonts w:eastAsia="Calibri"/>
-        </w:rPr>
-        <w:t xml:space="preserve">ración de los operandos dio un </w:t>
-      </w:r>
-      <w:r>
-        <w:rPr>
-          <w:rFonts w:eastAsia="Calibri"/>
-        </w:rPr>
-        <w:t xml:space="preserve">resultado negativo, o sea </w:t>
-      </w:r>
-      <w:r>
-        <w:t xml:space="preserve">cuando el </w:t>
-      </w:r>
-      <w:r>
-        <w:rPr>
-          <w:i/>
-        </w:rPr>
-        <w:t>assert</w:t>
-      </w:r>
-      <w:r>
-        <w:t xml:space="preserve"> no es satisfactorio.</w:t>
-      </w:r>
-    </w:p>
-    <w:p>
-      <w:pPr>
-        <w:ind w:firstLine="567"/>
-        <w:jc w:val="both"/>
-        <w:rPr>
-          <w:rFonts w:eastAsia="Calibri"/>
-        </w:rPr>
-      </w:pPr>
-    </w:p>
-    <w:p>
-      <w:pPr>
-        <w:ind w:firstLine="567"/>
-        <w:jc w:val="both"/>
-        <w:rPr>
-          <w:rFonts w:eastAsia="Calibri"/>
-        </w:rPr>
-      </w:pPr>
-    </w:p>
-    <w:p>
-      <w:pPr>
-        <w:ind w:firstLine="567"/>
-        <w:jc w:val="both"/>
-        <w:rPr>
-          <w:rFonts w:eastAsia="Calibri"/>
-        </w:rPr>
-      </w:pPr>
-    </w:p>
-    <w:p>
-      <w:pPr>
-        <w:ind w:firstLine="567"/>
-        <w:jc w:val="both"/>
-        <w:rPr>
-          <w:rFonts w:eastAsia="Calibri"/>
-        </w:rPr>
-      </w:pPr>
-      <w:r>
-        <w:rPr>
-          <w:rFonts w:eastAsia="Calibri"/>
-        </w:rPr>
-        <w:br w:type="page"/>
-      </w:r>
-    </w:p>
-    <w:p>
-      <w:pPr>
         <w:pStyle w:val="Titulo1"/>
       </w:pPr>
-      <w:bookmarkStart w:id="10" w:name="_Toc371707476"/>
+      <w:bookmarkStart w:id="10" w:name="_Toc371708667"/>
       <w:r>
         <w:lastRenderedPageBreak/>
         <w:t>Diagrama de clases</w:t>
@@ -1804,8 +1929,8 @@
       </w:pPr>
     </w:p>
     <w:sectPr>
-      <w:headerReference w:type="default" r:id="rId8"/>
-      <w:footerReference w:type="default" r:id="rId9"/>
+      <w:headerReference w:type="default" r:id="rId18"/>
+      <w:footerReference w:type="default" r:id="rId19"/>
       <w:pgSz w:w="11907" w:h="16840" w:code="9"/>
       <w:pgMar w:top="1134" w:right="1418" w:bottom="1134" w:left="1418" w:header="709" w:footer="709" w:gutter="0"/>
       <w:cols w:space="708"/>
@@ -1917,7 +2042,7 @@
           <w:rPr>
             <w:noProof/>
           </w:rPr>
-          <w:t>6</w:t>
+          <w:t>10</w:t>
         </w:r>
         <w:r>
           <w:fldChar w:fldCharType="end"/>
@@ -4281,7 +4406,7 @@
 </file>
 
 <file path=customXml/itemProps1.xml><?xml version="1.0" encoding="utf-8"?>
-<ds:datastoreItem xmlns:ds="http://schemas.openxmlformats.org/officeDocument/2006/customXml" ds:itemID="{2F657F27-FE5F-428E-B64F-244FF5164BF4}">
+<ds:datastoreItem xmlns:ds="http://schemas.openxmlformats.org/officeDocument/2006/customXml" ds:itemID="{74824E33-4AEF-4795-915B-F528C90F991F}">
   <ds:schemaRefs>
     <ds:schemaRef ds:uri="http://schemas.openxmlformats.org/officeDocument/2006/bibliography"/>
   </ds:schemaRefs>

</xml_diff>

<commit_message>
- borro el informe viejo - agrego el diagrama de clases nuevo - actualizo el informe nuevo
</commit_message>
<xml_diff>
--- a/Informe/TP2.2/Version .doc/TP2.2 - Informe.docx
+++ b/Informe/TP2.2/Version .doc/TP2.2 - Informe.docx
@@ -58,7 +58,7 @@
       <w:r>
         <w:fldChar w:fldCharType="separate"/>
       </w:r>
-      <w:hyperlink w:anchor="_Toc371708657" w:history="1">
+      <w:hyperlink w:anchor="_Toc372220436" w:history="1">
         <w:r>
           <w:rPr>
             <w:rStyle w:val="Hyperlink"/>
@@ -85,7 +85,7 @@
             <w:noProof/>
             <w:webHidden/>
           </w:rPr>
-          <w:instrText xml:space="preserve"> PAGEREF _Toc371708657 \h </w:instrText>
+          <w:instrText xml:space="preserve"> PAGEREF _Toc372220436 \h </w:instrText>
         </w:r>
         <w:r>
           <w:rPr>
@@ -134,7 +134,7 @@
           <w:lang w:eastAsia="es-AR"/>
         </w:rPr>
       </w:pPr>
-      <w:hyperlink w:anchor="_Toc371708658" w:history="1">
+      <w:hyperlink w:anchor="_Toc372220437" w:history="1">
         <w:r>
           <w:rPr>
             <w:rStyle w:val="Hyperlink"/>
@@ -161,7 +161,7 @@
             <w:noProof/>
             <w:webHidden/>
           </w:rPr>
-          <w:instrText xml:space="preserve"> PAGEREF _Toc371708658 \h </w:instrText>
+          <w:instrText xml:space="preserve"> PAGEREF _Toc372220437 \h </w:instrText>
         </w:r>
         <w:r>
           <w:rPr>
@@ -210,7 +210,7 @@
           <w:lang w:eastAsia="es-AR"/>
         </w:rPr>
       </w:pPr>
-      <w:hyperlink w:anchor="_Toc371708659" w:history="1">
+      <w:hyperlink w:anchor="_Toc372220438" w:history="1">
         <w:r>
           <w:rPr>
             <w:rStyle w:val="Hyperlink"/>
@@ -237,7 +237,7 @@
             <w:noProof/>
             <w:webHidden/>
           </w:rPr>
-          <w:instrText xml:space="preserve"> PAGEREF _Toc371708659 \h </w:instrText>
+          <w:instrText xml:space="preserve"> PAGEREF _Toc372220438 \h </w:instrText>
         </w:r>
         <w:r>
           <w:rPr>
@@ -282,7 +282,7 @@
           <w:lang w:eastAsia="es-AR"/>
         </w:rPr>
       </w:pPr>
-      <w:hyperlink w:anchor="_Toc371708660" w:history="1">
+      <w:hyperlink w:anchor="_Toc372220439" w:history="1">
         <w:r>
           <w:rPr>
             <w:rStyle w:val="Hyperlink"/>
@@ -309,7 +309,7 @@
             <w:noProof/>
             <w:webHidden/>
           </w:rPr>
-          <w:instrText xml:space="preserve"> PAGEREF _Toc371708660 \h </w:instrText>
+          <w:instrText xml:space="preserve"> PAGEREF _Toc372220439 \h </w:instrText>
         </w:r>
         <w:r>
           <w:rPr>
@@ -354,7 +354,7 @@
           <w:lang w:eastAsia="es-AR"/>
         </w:rPr>
       </w:pPr>
-      <w:hyperlink w:anchor="_Toc371708661" w:history="1">
+      <w:hyperlink w:anchor="_Toc372220440" w:history="1">
         <w:r>
           <w:rPr>
             <w:rStyle w:val="Hyperlink"/>
@@ -381,7 +381,7 @@
             <w:noProof/>
             <w:webHidden/>
           </w:rPr>
-          <w:instrText xml:space="preserve"> PAGEREF _Toc371708661 \h </w:instrText>
+          <w:instrText xml:space="preserve"> PAGEREF _Toc372220440 \h </w:instrText>
         </w:r>
         <w:r>
           <w:rPr>
@@ -426,7 +426,7 @@
           <w:lang w:eastAsia="es-AR"/>
         </w:rPr>
       </w:pPr>
-      <w:hyperlink w:anchor="_Toc371708662" w:history="1">
+      <w:hyperlink w:anchor="_Toc372220441" w:history="1">
         <w:r>
           <w:rPr>
             <w:rStyle w:val="Hyperlink"/>
@@ -453,7 +453,7 @@
             <w:noProof/>
             <w:webHidden/>
           </w:rPr>
-          <w:instrText xml:space="preserve"> PAGEREF _Toc371708662 \h </w:instrText>
+          <w:instrText xml:space="preserve"> PAGEREF _Toc372220441 \h </w:instrText>
         </w:r>
         <w:r>
           <w:rPr>
@@ -498,7 +498,7 @@
           <w:lang w:eastAsia="es-AR"/>
         </w:rPr>
       </w:pPr>
-      <w:hyperlink w:anchor="_Toc371708663" w:history="1">
+      <w:hyperlink w:anchor="_Toc372220442" w:history="1">
         <w:r>
           <w:rPr>
             <w:rStyle w:val="Hyperlink"/>
@@ -525,7 +525,7 @@
             <w:noProof/>
             <w:webHidden/>
           </w:rPr>
-          <w:instrText xml:space="preserve"> PAGEREF _Toc371708663 \h </w:instrText>
+          <w:instrText xml:space="preserve"> PAGEREF _Toc372220442 \h </w:instrText>
         </w:r>
         <w:r>
           <w:rPr>
@@ -570,7 +570,7 @@
           <w:lang w:eastAsia="es-AR"/>
         </w:rPr>
       </w:pPr>
-      <w:hyperlink w:anchor="_Toc371708664" w:history="1">
+      <w:hyperlink w:anchor="_Toc372220443" w:history="1">
         <w:r>
           <w:rPr>
             <w:rStyle w:val="Hyperlink"/>
@@ -597,7 +597,7 @@
             <w:noProof/>
             <w:webHidden/>
           </w:rPr>
-          <w:instrText xml:space="preserve"> PAGEREF _Toc371708664 \h </w:instrText>
+          <w:instrText xml:space="preserve"> PAGEREF _Toc372220443 \h </w:instrText>
         </w:r>
         <w:r>
           <w:rPr>
@@ -642,7 +642,7 @@
           <w:lang w:eastAsia="es-AR"/>
         </w:rPr>
       </w:pPr>
-      <w:hyperlink w:anchor="_Toc371708665" w:history="1">
+      <w:hyperlink w:anchor="_Toc372220444" w:history="1">
         <w:r>
           <w:rPr>
             <w:rStyle w:val="Hyperlink"/>
@@ -669,7 +669,7 @@
             <w:noProof/>
             <w:webHidden/>
           </w:rPr>
-          <w:instrText xml:space="preserve"> PAGEREF _Toc371708665 \h </w:instrText>
+          <w:instrText xml:space="preserve"> PAGEREF _Toc372220444 \h </w:instrText>
         </w:r>
         <w:r>
           <w:rPr>
@@ -714,7 +714,7 @@
           <w:lang w:eastAsia="es-AR"/>
         </w:rPr>
       </w:pPr>
-      <w:hyperlink w:anchor="_Toc371708666" w:history="1">
+      <w:hyperlink w:anchor="_Toc372220445" w:history="1">
         <w:r>
           <w:rPr>
             <w:rStyle w:val="Hyperlink"/>
@@ -741,7 +741,223 @@
             <w:noProof/>
             <w:webHidden/>
           </w:rPr>
-          <w:instrText xml:space="preserve"> PAGEREF _Toc371708666 \h </w:instrText>
+          <w:instrText xml:space="preserve"> PAGEREF _Toc372220445 \h </w:instrText>
+        </w:r>
+        <w:r>
+          <w:rPr>
+            <w:noProof/>
+            <w:webHidden/>
+          </w:rPr>
+        </w:r>
+        <w:r>
+          <w:rPr>
+            <w:noProof/>
+            <w:webHidden/>
+          </w:rPr>
+          <w:fldChar w:fldCharType="separate"/>
+        </w:r>
+        <w:r>
+          <w:rPr>
+            <w:noProof/>
+            <w:webHidden/>
+          </w:rPr>
+          <w:t>9</w:t>
+        </w:r>
+        <w:r>
+          <w:rPr>
+            <w:noProof/>
+            <w:webHidden/>
+          </w:rPr>
+          <w:fldChar w:fldCharType="end"/>
+        </w:r>
+      </w:hyperlink>
+    </w:p>
+    <w:p>
+      <w:pPr>
+        <w:pStyle w:val="TOC2"/>
+        <w:tabs>
+          <w:tab w:val="right" w:leader="dot" w:pos="9061"/>
+        </w:tabs>
+        <w:rPr>
+          <w:rFonts w:eastAsiaTheme="minorEastAsia" w:cstheme="minorBidi"/>
+          <w:b w:val="0"/>
+          <w:bCs w:val="0"/>
+          <w:noProof/>
+          <w:lang w:eastAsia="es-AR"/>
+        </w:rPr>
+      </w:pPr>
+      <w:hyperlink w:anchor="_Toc372220446" w:history="1">
+        <w:r>
+          <w:rPr>
+            <w:rStyle w:val="Hyperlink"/>
+            <w:noProof/>
+          </w:rPr>
+          <w:t>TestConditions</w:t>
+        </w:r>
+        <w:r>
+          <w:rPr>
+            <w:noProof/>
+            <w:webHidden/>
+          </w:rPr>
+          <w:tab/>
+        </w:r>
+        <w:r>
+          <w:rPr>
+            <w:noProof/>
+            <w:webHidden/>
+          </w:rPr>
+          <w:fldChar w:fldCharType="begin"/>
+        </w:r>
+        <w:r>
+          <w:rPr>
+            <w:noProof/>
+            <w:webHidden/>
+          </w:rPr>
+          <w:instrText xml:space="preserve"> PAGEREF _Toc372220446 \h </w:instrText>
+        </w:r>
+        <w:r>
+          <w:rPr>
+            <w:noProof/>
+            <w:webHidden/>
+          </w:rPr>
+        </w:r>
+        <w:r>
+          <w:rPr>
+            <w:noProof/>
+            <w:webHidden/>
+          </w:rPr>
+          <w:fldChar w:fldCharType="separate"/>
+        </w:r>
+        <w:r>
+          <w:rPr>
+            <w:noProof/>
+            <w:webHidden/>
+          </w:rPr>
+          <w:t>9</w:t>
+        </w:r>
+        <w:r>
+          <w:rPr>
+            <w:noProof/>
+            <w:webHidden/>
+          </w:rPr>
+          <w:fldChar w:fldCharType="end"/>
+        </w:r>
+      </w:hyperlink>
+    </w:p>
+    <w:p>
+      <w:pPr>
+        <w:pStyle w:val="TOC2"/>
+        <w:tabs>
+          <w:tab w:val="right" w:leader="dot" w:pos="9061"/>
+        </w:tabs>
+        <w:rPr>
+          <w:rFonts w:eastAsiaTheme="minorEastAsia" w:cstheme="minorBidi"/>
+          <w:b w:val="0"/>
+          <w:bCs w:val="0"/>
+          <w:noProof/>
+          <w:lang w:eastAsia="es-AR"/>
+        </w:rPr>
+      </w:pPr>
+      <w:hyperlink w:anchor="_Toc372220447" w:history="1">
+        <w:r>
+          <w:rPr>
+            <w:rStyle w:val="Hyperlink"/>
+            <w:noProof/>
+          </w:rPr>
+          <w:t>TestConditionsBuilder</w:t>
+        </w:r>
+        <w:r>
+          <w:rPr>
+            <w:noProof/>
+            <w:webHidden/>
+          </w:rPr>
+          <w:tab/>
+        </w:r>
+        <w:r>
+          <w:rPr>
+            <w:noProof/>
+            <w:webHidden/>
+          </w:rPr>
+          <w:fldChar w:fldCharType="begin"/>
+        </w:r>
+        <w:r>
+          <w:rPr>
+            <w:noProof/>
+            <w:webHidden/>
+          </w:rPr>
+          <w:instrText xml:space="preserve"> PAGEREF _Toc372220447 \h </w:instrText>
+        </w:r>
+        <w:r>
+          <w:rPr>
+            <w:noProof/>
+            <w:webHidden/>
+          </w:rPr>
+        </w:r>
+        <w:r>
+          <w:rPr>
+            <w:noProof/>
+            <w:webHidden/>
+          </w:rPr>
+          <w:fldChar w:fldCharType="separate"/>
+        </w:r>
+        <w:r>
+          <w:rPr>
+            <w:noProof/>
+            <w:webHidden/>
+          </w:rPr>
+          <w:t>9</w:t>
+        </w:r>
+        <w:r>
+          <w:rPr>
+            <w:noProof/>
+            <w:webHidden/>
+          </w:rPr>
+          <w:fldChar w:fldCharType="end"/>
+        </w:r>
+      </w:hyperlink>
+    </w:p>
+    <w:p>
+      <w:pPr>
+        <w:pStyle w:val="TOC2"/>
+        <w:tabs>
+          <w:tab w:val="right" w:leader="dot" w:pos="9061"/>
+        </w:tabs>
+        <w:rPr>
+          <w:rFonts w:eastAsiaTheme="minorEastAsia" w:cstheme="minorBidi"/>
+          <w:b w:val="0"/>
+          <w:bCs w:val="0"/>
+          <w:noProof/>
+          <w:lang w:eastAsia="es-AR"/>
+        </w:rPr>
+      </w:pPr>
+      <w:hyperlink w:anchor="_Toc372220448" w:history="1">
+        <w:r>
+          <w:rPr>
+            <w:rStyle w:val="Hyperlink"/>
+            <w:noProof/>
+          </w:rPr>
+          <w:t>Timer</w:t>
+        </w:r>
+        <w:r>
+          <w:rPr>
+            <w:noProof/>
+            <w:webHidden/>
+          </w:rPr>
+          <w:tab/>
+        </w:r>
+        <w:r>
+          <w:rPr>
+            <w:noProof/>
+            <w:webHidden/>
+          </w:rPr>
+          <w:fldChar w:fldCharType="begin"/>
+        </w:r>
+        <w:r>
+          <w:rPr>
+            <w:noProof/>
+            <w:webHidden/>
+          </w:rPr>
+          <w:instrText xml:space="preserve"> PAGEREF _Toc372220448 \h </w:instrText>
         </w:r>
         <w:r>
           <w:rPr>
@@ -790,7 +1006,7 @@
           <w:lang w:eastAsia="es-AR"/>
         </w:rPr>
       </w:pPr>
-      <w:hyperlink w:anchor="_Toc371708667" w:history="1">
+      <w:hyperlink w:anchor="_Toc372220449" w:history="1">
         <w:r>
           <w:rPr>
             <w:rStyle w:val="Hyperlink"/>
@@ -817,7 +1033,7 @@
             <w:noProof/>
             <w:webHidden/>
           </w:rPr>
-          <w:instrText xml:space="preserve"> PAGEREF _Toc371708667 \h </w:instrText>
+          <w:instrText xml:space="preserve"> PAGEREF _Toc372220449 \h </w:instrText>
         </w:r>
         <w:r>
           <w:rPr>
@@ -866,7 +1082,7 @@
       <w:pPr>
         <w:pStyle w:val="Titulo1"/>
       </w:pPr>
-      <w:bookmarkStart w:id="0" w:name="_Toc371708657"/>
+      <w:bookmarkStart w:id="0" w:name="_Toc372220436"/>
       <w:r>
         <w:lastRenderedPageBreak/>
         <w:t>Enunciado</w:t>
@@ -913,7 +1129,7 @@
             <o:lock v:ext="edit" aspectratio="f"/>
             <w10:wrap type="square"/>
           </v:shape>
-          <o:OLEObject Type="Embed" ProgID="FoxitReader.Document" ShapeID="_x0000_s1026" DrawAspect="Content" ObjectID="_1445450536" r:id="rId9"/>
+          <o:OLEObject Type="Embed" ProgID="FoxitReader.Document" ShapeID="_x0000_s1026" DrawAspect="Content" ObjectID="_1445962279" r:id="rId9"/>
         </w:pict>
       </w:r>
       <w:r>
@@ -936,7 +1152,7 @@
             <o:lock v:ext="edit" aspectratio="f"/>
             <w10:wrap type="square"/>
           </v:shape>
-          <o:OLEObject Type="Embed" ProgID="FoxitReader.Document" ShapeID="_x0000_s1027" DrawAspect="Content" ObjectID="_1445450537" r:id="rId11"/>
+          <o:OLEObject Type="Embed" ProgID="FoxitReader.Document" ShapeID="_x0000_s1027" DrawAspect="Content" ObjectID="_1445962280" r:id="rId11"/>
         </w:pict>
       </w:r>
     </w:p>
@@ -961,7 +1177,7 @@
             <o:lock v:ext="edit" aspectratio="f"/>
             <w10:wrap type="square"/>
           </v:shape>
-          <o:OLEObject Type="Embed" ProgID="FoxitReader.Document" ShapeID="_x0000_s1028" DrawAspect="Content" ObjectID="_1445450538" r:id="rId13"/>
+          <o:OLEObject Type="Embed" ProgID="FoxitReader.Document" ShapeID="_x0000_s1028" DrawAspect="Content" ObjectID="_1445962281" r:id="rId13"/>
         </w:pict>
       </w:r>
     </w:p>
@@ -986,7 +1202,7 @@
             <o:lock v:ext="edit" aspectratio="f"/>
             <w10:wrap type="square"/>
           </v:shape>
-          <o:OLEObject Type="Embed" ProgID="FoxitReader.Document" ShapeID="_x0000_s1029" DrawAspect="Content" ObjectID="_1445450539" r:id="rId15"/>
+          <o:OLEObject Type="Embed" ProgID="FoxitReader.Document" ShapeID="_x0000_s1029" DrawAspect="Content" ObjectID="_1445962282" r:id="rId15"/>
         </w:pict>
       </w:r>
     </w:p>
@@ -1011,7 +1227,7 @@
             <o:lock v:ext="edit" aspectratio="f"/>
             <w10:wrap type="square"/>
           </v:shape>
-          <o:OLEObject Type="Embed" ProgID="FoxitReader.Document" ShapeID="_x0000_s1030" DrawAspect="Content" ObjectID="_1445450540" r:id="rId17"/>
+          <o:OLEObject Type="Embed" ProgID="FoxitReader.Document" ShapeID="_x0000_s1030" DrawAspect="Content" ObjectID="_1445962283" r:id="rId17"/>
         </w:pict>
       </w:r>
     </w:p>
@@ -1031,7 +1247,7 @@
       <w:pPr>
         <w:pStyle w:val="Titulo1"/>
       </w:pPr>
-      <w:bookmarkStart w:id="1" w:name="_Toc371708658"/>
+      <w:bookmarkStart w:id="1" w:name="_Toc372220437"/>
       <w:r>
         <w:lastRenderedPageBreak/>
         <w:t>Desarrollo</w:t>
@@ -1113,7 +1329,7 @@
       <w:pPr>
         <w:pStyle w:val="Titulo1"/>
       </w:pPr>
-      <w:bookmarkStart w:id="2" w:name="_Toc371708659"/>
+      <w:bookmarkStart w:id="2" w:name="_Toc372220438"/>
       <w:r>
         <w:lastRenderedPageBreak/>
         <w:t>Clases</w:t>
@@ -1142,7 +1358,7 @@
       <w:pPr>
         <w:pStyle w:val="Titulo2"/>
       </w:pPr>
-      <w:bookmarkStart w:id="3" w:name="_Toc371708660"/>
+      <w:bookmarkStart w:id="3" w:name="_Toc372220439"/>
       <w:r>
         <w:t>Test</w:t>
       </w:r>
@@ -1233,7 +1449,7 @@
       <w:pPr>
         <w:pStyle w:val="Titulo2"/>
       </w:pPr>
-      <w:bookmarkStart w:id="4" w:name="_Toc371708661"/>
+      <w:bookmarkStart w:id="4" w:name="_Toc372220440"/>
       <w:r>
         <w:t>TestCase</w:t>
       </w:r>
@@ -1333,7 +1549,7 @@
       <w:pPr>
         <w:pStyle w:val="Titulo2"/>
       </w:pPr>
-      <w:bookmarkStart w:id="5" w:name="_Toc371708662"/>
+      <w:bookmarkStart w:id="5" w:name="_Toc372220441"/>
       <w:r>
         <w:t>TestSuite</w:t>
       </w:r>
@@ -1503,7 +1719,7 @@
       <w:pPr>
         <w:pStyle w:val="Titulo2"/>
       </w:pPr>
-      <w:bookmarkStart w:id="6" w:name="_Toc371708663"/>
+      <w:bookmarkStart w:id="6" w:name="_Toc372220442"/>
       <w:r>
         <w:t>Assertion</w:t>
       </w:r>
@@ -1634,7 +1850,7 @@
       <w:pPr>
         <w:pStyle w:val="Titulo2"/>
       </w:pPr>
-      <w:bookmarkStart w:id="7" w:name="_Toc371708664"/>
+      <w:bookmarkStart w:id="7" w:name="_Toc372220443"/>
       <w:r>
         <w:t>TestResult</w:t>
       </w:r>
@@ -1702,7 +1918,7 @@
       <w:pPr>
         <w:pStyle w:val="Titulo2"/>
       </w:pPr>
-      <w:bookmarkStart w:id="8" w:name="_Toc371708665"/>
+      <w:bookmarkStart w:id="8" w:name="_Toc372220444"/>
       <w:r>
         <w:lastRenderedPageBreak/>
         <w:t>TestAssertResult</w:t>
@@ -1782,7 +1998,7 @@
       <w:pPr>
         <w:pStyle w:val="Titulo2"/>
       </w:pPr>
-      <w:bookmarkStart w:id="9" w:name="_Toc371708666"/>
+      <w:bookmarkStart w:id="9" w:name="_Toc372220445"/>
       <w:r>
         <w:t>FailureExcepcion</w:t>
       </w:r>
@@ -1877,6 +2093,244 @@
     </w:p>
     <w:p>
       <w:pPr>
+        <w:pStyle w:val="Titulo2"/>
+      </w:pPr>
+      <w:bookmarkStart w:id="10" w:name="_Toc372220446"/>
+      <w:r>
+        <w:t>TestConditions</w:t>
+      </w:r>
+      <w:bookmarkEnd w:id="10"/>
+    </w:p>
+    <w:p>
+      <w:pPr>
+        <w:ind w:firstLine="567"/>
+        <w:jc w:val="both"/>
+        <w:rPr>
+          <w:rFonts w:eastAsia="Calibri"/>
+        </w:rPr>
+      </w:pPr>
+    </w:p>
+    <w:p>
+      <w:pPr>
+        <w:ind w:firstLine="567"/>
+        <w:jc w:val="both"/>
+        <w:rPr>
+          <w:rFonts w:eastAsia="Calibri"/>
+        </w:rPr>
+      </w:pPr>
+      <w:r>
+        <w:rPr>
+          <w:rFonts w:eastAsia="Calibri"/>
+        </w:rPr>
+        <w:t xml:space="preserve">Clase que contiene todas las restricciones a la hora de correr un test (tanto para TestCase como TestSuite), como por ejemplo un RegEx para el nombre de TestCase ó TestSuite, como una serie de </w:t>
+      </w:r>
+      <w:r>
+        <w:rPr>
+          <w:rFonts w:eastAsia="Calibri"/>
+        </w:rPr>
+        <w:t>t</w:t>
+      </w:r>
+      <w:r>
+        <w:rPr>
+          <w:rFonts w:eastAsia="Calibri"/>
+        </w:rPr>
+        <w:t>ags.</w:t>
+      </w:r>
+    </w:p>
+    <w:p>
+      <w:pPr>
+        <w:ind w:firstLine="567"/>
+        <w:jc w:val="both"/>
+        <w:rPr>
+          <w:rFonts w:eastAsia="Calibri"/>
+        </w:rPr>
+      </w:pPr>
+    </w:p>
+    <w:p>
+      <w:pPr>
+        <w:ind w:firstLine="567"/>
+        <w:jc w:val="both"/>
+        <w:rPr>
+          <w:rFonts w:eastAsia="Calibri"/>
+        </w:rPr>
+      </w:pPr>
+    </w:p>
+    <w:p>
+      <w:pPr>
+        <w:ind w:firstLine="567"/>
+        <w:jc w:val="both"/>
+        <w:rPr>
+          <w:rFonts w:eastAsia="Calibri"/>
+        </w:rPr>
+      </w:pPr>
+    </w:p>
+    <w:p>
+      <w:pPr>
+        <w:pStyle w:val="Titulo2"/>
+      </w:pPr>
+      <w:bookmarkStart w:id="11" w:name="_Toc372220447"/>
+      <w:r>
+        <w:t>TestConditions</w:t>
+      </w:r>
+      <w:r>
+        <w:t>Builder</w:t>
+      </w:r>
+      <w:bookmarkEnd w:id="11"/>
+    </w:p>
+    <w:p>
+      <w:pPr>
+        <w:ind w:firstLine="567"/>
+        <w:jc w:val="both"/>
+        <w:rPr>
+          <w:rFonts w:eastAsia="Calibri"/>
+        </w:rPr>
+      </w:pPr>
+    </w:p>
+    <w:p>
+      <w:pPr>
+        <w:ind w:firstLine="567"/>
+        <w:jc w:val="both"/>
+        <w:rPr>
+          <w:rFonts w:eastAsia="Calibri"/>
+        </w:rPr>
+      </w:pPr>
+      <w:r>
+        <w:rPr>
+          <w:rFonts w:eastAsia="Calibri"/>
+        </w:rPr>
+        <w:t xml:space="preserve">Clase que se encarga de construir un </w:t>
+      </w:r>
+      <w:r>
+        <w:rPr>
+          <w:rFonts w:eastAsia="Calibri"/>
+          <w:i/>
+        </w:rPr>
+        <w:t>TestConditions</w:t>
+      </w:r>
+      <w:r>
+        <w:rPr>
+          <w:rFonts w:eastAsia="Calibri"/>
+        </w:rPr>
+        <w:t xml:space="preserve">. Tiene valores por defecto de todos los atributos de </w:t>
+      </w:r>
+      <w:r>
+        <w:rPr>
+          <w:rFonts w:eastAsia="Calibri"/>
+          <w:i/>
+        </w:rPr>
+        <w:t>TestConditions</w:t>
+      </w:r>
+      <w:r>
+        <w:rPr>
+          <w:rFonts w:eastAsia="Calibri"/>
+        </w:rPr>
+        <w:t>, entonces si el usuario no le pasa alguno, no hay problema.</w:t>
+      </w:r>
+    </w:p>
+    <w:p>
+      <w:pPr>
+        <w:ind w:firstLine="567"/>
+        <w:jc w:val="both"/>
+        <w:rPr>
+          <w:rFonts w:eastAsia="Calibri"/>
+        </w:rPr>
+      </w:pPr>
+    </w:p>
+    <w:p>
+      <w:pPr>
+        <w:ind w:firstLine="567"/>
+        <w:jc w:val="both"/>
+        <w:rPr>
+          <w:rFonts w:eastAsia="Calibri"/>
+        </w:rPr>
+      </w:pPr>
+    </w:p>
+    <w:p>
+      <w:pPr>
+        <w:ind w:firstLine="567"/>
+        <w:jc w:val="both"/>
+        <w:rPr>
+          <w:rFonts w:eastAsia="Calibri"/>
+        </w:rPr>
+      </w:pPr>
+    </w:p>
+    <w:p>
+      <w:pPr>
+        <w:pStyle w:val="Titulo2"/>
+      </w:pPr>
+      <w:bookmarkStart w:id="12" w:name="_Toc372220448"/>
+      <w:r>
+        <w:t>Timer</w:t>
+      </w:r>
+      <w:bookmarkEnd w:id="12"/>
+    </w:p>
+    <w:p>
+      <w:pPr>
+        <w:ind w:firstLine="567"/>
+        <w:jc w:val="both"/>
+        <w:rPr>
+          <w:rFonts w:eastAsia="Calibri"/>
+        </w:rPr>
+      </w:pPr>
+    </w:p>
+    <w:p>
+      <w:pPr>
+        <w:ind w:firstLine="567"/>
+        <w:jc w:val="both"/>
+        <w:rPr>
+          <w:rFonts w:eastAsia="Calibri"/>
+        </w:rPr>
+      </w:pPr>
+      <w:r>
+        <w:rPr>
+          <w:rFonts w:eastAsia="Calibri"/>
+        </w:rPr>
+        <w:t xml:space="preserve">Clase que se encarga de la lógica de tiempos. TestCase lo usa para contabilizar el tiempo que tarda en ejecutar su función principal (la que </w:t>
+      </w:r>
+      <w:proofErr w:type="spellStart"/>
+      <w:r>
+        <w:rPr>
+          <w:rFonts w:eastAsia="Calibri"/>
+        </w:rPr>
+        <w:t>checkea</w:t>
+      </w:r>
+      <w:proofErr w:type="spellEnd"/>
+      <w:r>
+        <w:rPr>
+          <w:rFonts w:eastAsia="Calibri"/>
+        </w:rPr>
+        <w:t xml:space="preserve"> el test).</w:t>
+      </w:r>
+    </w:p>
+    <w:p>
+      <w:pPr>
+        <w:ind w:firstLine="567"/>
+        <w:jc w:val="both"/>
+        <w:rPr>
+          <w:rFonts w:eastAsia="Calibri"/>
+        </w:rPr>
+      </w:pPr>
+    </w:p>
+    <w:p>
+      <w:pPr>
+        <w:ind w:firstLine="567"/>
+        <w:jc w:val="both"/>
+        <w:rPr>
+          <w:rFonts w:eastAsia="Calibri"/>
+        </w:rPr>
+      </w:pPr>
+    </w:p>
+    <w:p>
+      <w:pPr>
+        <w:ind w:firstLine="567"/>
+        <w:jc w:val="both"/>
+        <w:rPr>
+          <w:rFonts w:eastAsia="Calibri"/>
+        </w:rPr>
+      </w:pPr>
+    </w:p>
+    <w:p>
+      <w:pPr>
         <w:ind w:firstLine="567"/>
         <w:jc w:val="both"/>
         <w:rPr>
@@ -1894,30 +2348,71 @@
       <w:pPr>
         <w:pStyle w:val="Titulo1"/>
       </w:pPr>
-      <w:bookmarkStart w:id="10" w:name="_Toc371708667"/>
-      <w:r>
+      <w:r>
+        <w:rPr>
+          <w:noProof/>
+          <w:lang w:eastAsia="es-AR"/>
+        </w:rPr>
         <w:lastRenderedPageBreak/>
+        <w:drawing>
+          <wp:anchor distT="0" distB="0" distL="114300" distR="114300" simplePos="0" relativeHeight="251669504" behindDoc="0" locked="0" layoutInCell="1" allowOverlap="1">
+            <wp:simplePos x="0" y="0"/>
+            <wp:positionH relativeFrom="column">
+              <wp:posOffset>-1388745</wp:posOffset>
+            </wp:positionH>
+            <wp:positionV relativeFrom="paragraph">
+              <wp:posOffset>2193290</wp:posOffset>
+            </wp:positionV>
+            <wp:extent cx="8516620" cy="4891405"/>
+            <wp:effectExtent l="0" t="1809750" r="0" b="1795145"/>
+            <wp:wrapSquare wrapText="bothSides"/>
+            <wp:docPr id="6" name="Picture 6" descr="C:\Users\Rick\Documents\FIUBA\Materias\Técnicas de Diseño\TP2\Informe\TP2.2\Diagramas\Diagrama de clases.png"/>
+            <wp:cNvGraphicFramePr>
+              <a:graphicFrameLocks xmlns:a="http://schemas.openxmlformats.org/drawingml/2006/main" noChangeAspect="1"/>
+            </wp:cNvGraphicFramePr>
+            <a:graphic xmlns:a="http://schemas.openxmlformats.org/drawingml/2006/main">
+              <a:graphicData uri="http://schemas.openxmlformats.org/drawingml/2006/picture">
+                <pic:pic xmlns:pic="http://schemas.openxmlformats.org/drawingml/2006/picture">
+                  <pic:nvPicPr>
+                    <pic:cNvPr id="0" name="Picture 6" descr="C:\Users\Rick\Documents\FIUBA\Materias\Técnicas de Diseño\TP2\Informe\TP2.2\Diagramas\Diagrama de clases.png"/>
+                    <pic:cNvPicPr>
+                      <a:picLocks noChangeAspect="1" noChangeArrowheads="1"/>
+                    </pic:cNvPicPr>
+                  </pic:nvPicPr>
+                  <pic:blipFill>
+                    <a:blip r:embed="rId18" cstate="print"/>
+                    <a:srcRect/>
+                    <a:stretch>
+                      <a:fillRect/>
+                    </a:stretch>
+                  </pic:blipFill>
+                  <pic:spPr bwMode="auto">
+                    <a:xfrm rot="16200000">
+                      <a:off x="0" y="0"/>
+                      <a:ext cx="8516620" cy="4891405"/>
+                    </a:xfrm>
+                    <a:prstGeom prst="rect">
+                      <a:avLst/>
+                    </a:prstGeom>
+                    <a:noFill/>
+                    <a:ln w="9525">
+                      <a:noFill/>
+                      <a:miter lim="800000"/>
+                      <a:headEnd/>
+                      <a:tailEnd/>
+                    </a:ln>
+                  </pic:spPr>
+                </pic:pic>
+              </a:graphicData>
+            </a:graphic>
+          </wp:anchor>
+        </w:drawing>
+      </w:r>
+      <w:bookmarkStart w:id="13" w:name="_Toc372220449"/>
+      <w:r>
         <w:t>Diagrama de clases</w:t>
       </w:r>
-      <w:bookmarkEnd w:id="10"/>
-    </w:p>
-    <w:p>
-      <w:pPr>
-        <w:ind w:firstLine="567"/>
-        <w:jc w:val="both"/>
-        <w:rPr>
-          <w:rFonts w:eastAsia="Calibri"/>
-        </w:rPr>
-      </w:pPr>
-    </w:p>
-    <w:p>
-      <w:pPr>
-        <w:ind w:firstLine="567"/>
-        <w:jc w:val="both"/>
-        <w:rPr>
-          <w:rFonts w:eastAsia="Calibri"/>
-        </w:rPr>
-      </w:pPr>
+      <w:bookmarkEnd w:id="13"/>
     </w:p>
     <w:p>
       <w:pPr>
@@ -1929,8 +2424,8 @@
       </w:pPr>
     </w:p>
     <w:sectPr>
-      <w:headerReference w:type="default" r:id="rId18"/>
-      <w:footerReference w:type="default" r:id="rId19"/>
+      <w:headerReference w:type="default" r:id="rId19"/>
+      <w:footerReference w:type="default" r:id="rId20"/>
       <w:pgSz w:w="11907" w:h="16840" w:code="9"/>
       <w:pgMar w:top="1134" w:right="1418" w:bottom="1134" w:left="1418" w:header="709" w:footer="709" w:gutter="0"/>
       <w:cols w:space="708"/>
@@ -4406,7 +4901,7 @@
 </file>
 
 <file path=customXml/itemProps1.xml><?xml version="1.0" encoding="utf-8"?>
-<ds:datastoreItem xmlns:ds="http://schemas.openxmlformats.org/officeDocument/2006/customXml" ds:itemID="{74824E33-4AEF-4795-915B-F528C90F991F}">
+<ds:datastoreItem xmlns:ds="http://schemas.openxmlformats.org/officeDocument/2006/customXml" ds:itemID="{BC1F4017-DC94-44B8-AB9F-E6B7418772C9}">
   <ds:schemaRefs>
     <ds:schemaRef ds:uri="http://schemas.openxmlformats.org/officeDocument/2006/bibliography"/>
   </ds:schemaRefs>

</xml_diff>

<commit_message>
actualizado el informe con algunas hipotesis
</commit_message>
<xml_diff>
--- a/Informe/TP2.2/Version .doc/TP2.2 - Informe.docx
+++ b/Informe/TP2.2/Version .doc/TP2.2 - Informe.docx
@@ -58,7 +58,7 @@
       <w:r>
         <w:fldChar w:fldCharType="separate"/>
       </w:r>
-      <w:hyperlink w:anchor="_Toc372220436" w:history="1">
+      <w:hyperlink w:anchor="_Toc372231822" w:history="1">
         <w:r>
           <w:rPr>
             <w:rStyle w:val="Hyperlink"/>
@@ -85,7 +85,7 @@
             <w:noProof/>
             <w:webHidden/>
           </w:rPr>
-          <w:instrText xml:space="preserve"> PAGEREF _Toc372220436 \h </w:instrText>
+          <w:instrText xml:space="preserve"> PAGEREF _Toc372231822 \h </w:instrText>
         </w:r>
         <w:r>
           <w:rPr>
@@ -134,7 +134,7 @@
           <w:lang w:eastAsia="es-AR"/>
         </w:rPr>
       </w:pPr>
-      <w:hyperlink w:anchor="_Toc372220437" w:history="1">
+      <w:hyperlink w:anchor="_Toc372231823" w:history="1">
         <w:r>
           <w:rPr>
             <w:rStyle w:val="Hyperlink"/>
@@ -161,7 +161,7 @@
             <w:noProof/>
             <w:webHidden/>
           </w:rPr>
-          <w:instrText xml:space="preserve"> PAGEREF _Toc372220437 \h </w:instrText>
+          <w:instrText xml:space="preserve"> PAGEREF _Toc372231823 \h </w:instrText>
         </w:r>
         <w:r>
           <w:rPr>
@@ -210,13 +210,13 @@
           <w:lang w:eastAsia="es-AR"/>
         </w:rPr>
       </w:pPr>
-      <w:hyperlink w:anchor="_Toc372220438" w:history="1">
+      <w:hyperlink w:anchor="_Toc372231824" w:history="1">
         <w:r>
           <w:rPr>
             <w:rStyle w:val="Hyperlink"/>
             <w:noProof/>
           </w:rPr>
-          <w:t>Clases</w:t>
+          <w:t>Hipótesis</w:t>
         </w:r>
         <w:r>
           <w:rPr>
@@ -237,7 +237,7 @@
             <w:noProof/>
             <w:webHidden/>
           </w:rPr>
-          <w:instrText xml:space="preserve"> PAGEREF _Toc372220438 \h </w:instrText>
+          <w:instrText xml:space="preserve"> PAGEREF _Toc372231824 \h </w:instrText>
         </w:r>
         <w:r>
           <w:rPr>
@@ -257,727 +257,7 @@
             <w:noProof/>
             <w:webHidden/>
           </w:rPr>
-          <w:t>8</w:t>
-        </w:r>
-        <w:r>
-          <w:rPr>
-            <w:noProof/>
-            <w:webHidden/>
-          </w:rPr>
-          <w:fldChar w:fldCharType="end"/>
-        </w:r>
-      </w:hyperlink>
-    </w:p>
-    <w:p>
-      <w:pPr>
-        <w:pStyle w:val="TOC2"/>
-        <w:tabs>
-          <w:tab w:val="right" w:leader="dot" w:pos="9061"/>
-        </w:tabs>
-        <w:rPr>
-          <w:rFonts w:eastAsiaTheme="minorEastAsia" w:cstheme="minorBidi"/>
-          <w:b w:val="0"/>
-          <w:bCs w:val="0"/>
-          <w:noProof/>
-          <w:lang w:eastAsia="es-AR"/>
-        </w:rPr>
-      </w:pPr>
-      <w:hyperlink w:anchor="_Toc372220439" w:history="1">
-        <w:r>
-          <w:rPr>
-            <w:rStyle w:val="Hyperlink"/>
-            <w:noProof/>
-          </w:rPr>
-          <w:t>Test</w:t>
-        </w:r>
-        <w:r>
-          <w:rPr>
-            <w:noProof/>
-            <w:webHidden/>
-          </w:rPr>
-          <w:tab/>
-        </w:r>
-        <w:r>
-          <w:rPr>
-            <w:noProof/>
-            <w:webHidden/>
-          </w:rPr>
-          <w:fldChar w:fldCharType="begin"/>
-        </w:r>
-        <w:r>
-          <w:rPr>
-            <w:noProof/>
-            <w:webHidden/>
-          </w:rPr>
-          <w:instrText xml:space="preserve"> PAGEREF _Toc372220439 \h </w:instrText>
-        </w:r>
-        <w:r>
-          <w:rPr>
-            <w:noProof/>
-            <w:webHidden/>
-          </w:rPr>
-        </w:r>
-        <w:r>
-          <w:rPr>
-            <w:noProof/>
-            <w:webHidden/>
-          </w:rPr>
-          <w:fldChar w:fldCharType="separate"/>
-        </w:r>
-        <w:r>
-          <w:rPr>
-            <w:noProof/>
-            <w:webHidden/>
-          </w:rPr>
-          <w:t>8</w:t>
-        </w:r>
-        <w:r>
-          <w:rPr>
-            <w:noProof/>
-            <w:webHidden/>
-          </w:rPr>
-          <w:fldChar w:fldCharType="end"/>
-        </w:r>
-      </w:hyperlink>
-    </w:p>
-    <w:p>
-      <w:pPr>
-        <w:pStyle w:val="TOC2"/>
-        <w:tabs>
-          <w:tab w:val="right" w:leader="dot" w:pos="9061"/>
-        </w:tabs>
-        <w:rPr>
-          <w:rFonts w:eastAsiaTheme="minorEastAsia" w:cstheme="minorBidi"/>
-          <w:b w:val="0"/>
-          <w:bCs w:val="0"/>
-          <w:noProof/>
-          <w:lang w:eastAsia="es-AR"/>
-        </w:rPr>
-      </w:pPr>
-      <w:hyperlink w:anchor="_Toc372220440" w:history="1">
-        <w:r>
-          <w:rPr>
-            <w:rStyle w:val="Hyperlink"/>
-            <w:noProof/>
-          </w:rPr>
-          <w:t>TestCase</w:t>
-        </w:r>
-        <w:r>
-          <w:rPr>
-            <w:noProof/>
-            <w:webHidden/>
-          </w:rPr>
-          <w:tab/>
-        </w:r>
-        <w:r>
-          <w:rPr>
-            <w:noProof/>
-            <w:webHidden/>
-          </w:rPr>
-          <w:fldChar w:fldCharType="begin"/>
-        </w:r>
-        <w:r>
-          <w:rPr>
-            <w:noProof/>
-            <w:webHidden/>
-          </w:rPr>
-          <w:instrText xml:space="preserve"> PAGEREF _Toc372220440 \h </w:instrText>
-        </w:r>
-        <w:r>
-          <w:rPr>
-            <w:noProof/>
-            <w:webHidden/>
-          </w:rPr>
-        </w:r>
-        <w:r>
-          <w:rPr>
-            <w:noProof/>
-            <w:webHidden/>
-          </w:rPr>
-          <w:fldChar w:fldCharType="separate"/>
-        </w:r>
-        <w:r>
-          <w:rPr>
-            <w:noProof/>
-            <w:webHidden/>
-          </w:rPr>
-          <w:t>8</w:t>
-        </w:r>
-        <w:r>
-          <w:rPr>
-            <w:noProof/>
-            <w:webHidden/>
-          </w:rPr>
-          <w:fldChar w:fldCharType="end"/>
-        </w:r>
-      </w:hyperlink>
-    </w:p>
-    <w:p>
-      <w:pPr>
-        <w:pStyle w:val="TOC2"/>
-        <w:tabs>
-          <w:tab w:val="right" w:leader="dot" w:pos="9061"/>
-        </w:tabs>
-        <w:rPr>
-          <w:rFonts w:eastAsiaTheme="minorEastAsia" w:cstheme="minorBidi"/>
-          <w:b w:val="0"/>
-          <w:bCs w:val="0"/>
-          <w:noProof/>
-          <w:lang w:eastAsia="es-AR"/>
-        </w:rPr>
-      </w:pPr>
-      <w:hyperlink w:anchor="_Toc372220441" w:history="1">
-        <w:r>
-          <w:rPr>
-            <w:rStyle w:val="Hyperlink"/>
-            <w:noProof/>
-          </w:rPr>
-          <w:t>TestSuite</w:t>
-        </w:r>
-        <w:r>
-          <w:rPr>
-            <w:noProof/>
-            <w:webHidden/>
-          </w:rPr>
-          <w:tab/>
-        </w:r>
-        <w:r>
-          <w:rPr>
-            <w:noProof/>
-            <w:webHidden/>
-          </w:rPr>
-          <w:fldChar w:fldCharType="begin"/>
-        </w:r>
-        <w:r>
-          <w:rPr>
-            <w:noProof/>
-            <w:webHidden/>
-          </w:rPr>
-          <w:instrText xml:space="preserve"> PAGEREF _Toc372220441 \h </w:instrText>
-        </w:r>
-        <w:r>
-          <w:rPr>
-            <w:noProof/>
-            <w:webHidden/>
-          </w:rPr>
-        </w:r>
-        <w:r>
-          <w:rPr>
-            <w:noProof/>
-            <w:webHidden/>
-          </w:rPr>
-          <w:fldChar w:fldCharType="separate"/>
-        </w:r>
-        <w:r>
-          <w:rPr>
-            <w:noProof/>
-            <w:webHidden/>
-          </w:rPr>
-          <w:t>8</w:t>
-        </w:r>
-        <w:r>
-          <w:rPr>
-            <w:noProof/>
-            <w:webHidden/>
-          </w:rPr>
-          <w:fldChar w:fldCharType="end"/>
-        </w:r>
-      </w:hyperlink>
-    </w:p>
-    <w:p>
-      <w:pPr>
-        <w:pStyle w:val="TOC2"/>
-        <w:tabs>
-          <w:tab w:val="right" w:leader="dot" w:pos="9061"/>
-        </w:tabs>
-        <w:rPr>
-          <w:rFonts w:eastAsiaTheme="minorEastAsia" w:cstheme="minorBidi"/>
-          <w:b w:val="0"/>
-          <w:bCs w:val="0"/>
-          <w:noProof/>
-          <w:lang w:eastAsia="es-AR"/>
-        </w:rPr>
-      </w:pPr>
-      <w:hyperlink w:anchor="_Toc372220442" w:history="1">
-        <w:r>
-          <w:rPr>
-            <w:rStyle w:val="Hyperlink"/>
-            <w:noProof/>
-          </w:rPr>
-          <w:t>Assertion</w:t>
-        </w:r>
-        <w:r>
-          <w:rPr>
-            <w:noProof/>
-            <w:webHidden/>
-          </w:rPr>
-          <w:tab/>
-        </w:r>
-        <w:r>
-          <w:rPr>
-            <w:noProof/>
-            <w:webHidden/>
-          </w:rPr>
-          <w:fldChar w:fldCharType="begin"/>
-        </w:r>
-        <w:r>
-          <w:rPr>
-            <w:noProof/>
-            <w:webHidden/>
-          </w:rPr>
-          <w:instrText xml:space="preserve"> PAGEREF _Toc372220442 \h </w:instrText>
-        </w:r>
-        <w:r>
-          <w:rPr>
-            <w:noProof/>
-            <w:webHidden/>
-          </w:rPr>
-        </w:r>
-        <w:r>
-          <w:rPr>
-            <w:noProof/>
-            <w:webHidden/>
-          </w:rPr>
-          <w:fldChar w:fldCharType="separate"/>
-        </w:r>
-        <w:r>
-          <w:rPr>
-            <w:noProof/>
-            <w:webHidden/>
-          </w:rPr>
-          <w:t>8</w:t>
-        </w:r>
-        <w:r>
-          <w:rPr>
-            <w:noProof/>
-            <w:webHidden/>
-          </w:rPr>
-          <w:fldChar w:fldCharType="end"/>
-        </w:r>
-      </w:hyperlink>
-    </w:p>
-    <w:p>
-      <w:pPr>
-        <w:pStyle w:val="TOC2"/>
-        <w:tabs>
-          <w:tab w:val="right" w:leader="dot" w:pos="9061"/>
-        </w:tabs>
-        <w:rPr>
-          <w:rFonts w:eastAsiaTheme="minorEastAsia" w:cstheme="minorBidi"/>
-          <w:b w:val="0"/>
-          <w:bCs w:val="0"/>
-          <w:noProof/>
-          <w:lang w:eastAsia="es-AR"/>
-        </w:rPr>
-      </w:pPr>
-      <w:hyperlink w:anchor="_Toc372220443" w:history="1">
-        <w:r>
-          <w:rPr>
-            <w:rStyle w:val="Hyperlink"/>
-            <w:noProof/>
-          </w:rPr>
-          <w:t>TestResult</w:t>
-        </w:r>
-        <w:r>
-          <w:rPr>
-            <w:noProof/>
-            <w:webHidden/>
-          </w:rPr>
-          <w:tab/>
-        </w:r>
-        <w:r>
-          <w:rPr>
-            <w:noProof/>
-            <w:webHidden/>
-          </w:rPr>
-          <w:fldChar w:fldCharType="begin"/>
-        </w:r>
-        <w:r>
-          <w:rPr>
-            <w:noProof/>
-            <w:webHidden/>
-          </w:rPr>
-          <w:instrText xml:space="preserve"> PAGEREF _Toc372220443 \h </w:instrText>
-        </w:r>
-        <w:r>
-          <w:rPr>
-            <w:noProof/>
-            <w:webHidden/>
-          </w:rPr>
-        </w:r>
-        <w:r>
-          <w:rPr>
-            <w:noProof/>
-            <w:webHidden/>
-          </w:rPr>
-          <w:fldChar w:fldCharType="separate"/>
-        </w:r>
-        <w:r>
-          <w:rPr>
-            <w:noProof/>
-            <w:webHidden/>
-          </w:rPr>
-          <w:t>8</w:t>
-        </w:r>
-        <w:r>
-          <w:rPr>
-            <w:noProof/>
-            <w:webHidden/>
-          </w:rPr>
-          <w:fldChar w:fldCharType="end"/>
-        </w:r>
-      </w:hyperlink>
-    </w:p>
-    <w:p>
-      <w:pPr>
-        <w:pStyle w:val="TOC2"/>
-        <w:tabs>
-          <w:tab w:val="right" w:leader="dot" w:pos="9061"/>
-        </w:tabs>
-        <w:rPr>
-          <w:rFonts w:eastAsiaTheme="minorEastAsia" w:cstheme="minorBidi"/>
-          <w:b w:val="0"/>
-          <w:bCs w:val="0"/>
-          <w:noProof/>
-          <w:lang w:eastAsia="es-AR"/>
-        </w:rPr>
-      </w:pPr>
-      <w:hyperlink w:anchor="_Toc372220444" w:history="1">
-        <w:r>
-          <w:rPr>
-            <w:rStyle w:val="Hyperlink"/>
-            <w:noProof/>
-          </w:rPr>
-          <w:t>TestAssertResult</w:t>
-        </w:r>
-        <w:r>
-          <w:rPr>
-            <w:noProof/>
-            <w:webHidden/>
-          </w:rPr>
-          <w:tab/>
-        </w:r>
-        <w:r>
-          <w:rPr>
-            <w:noProof/>
-            <w:webHidden/>
-          </w:rPr>
-          <w:fldChar w:fldCharType="begin"/>
-        </w:r>
-        <w:r>
-          <w:rPr>
-            <w:noProof/>
-            <w:webHidden/>
-          </w:rPr>
-          <w:instrText xml:space="preserve"> PAGEREF _Toc372220444 \h </w:instrText>
-        </w:r>
-        <w:r>
-          <w:rPr>
-            <w:noProof/>
-            <w:webHidden/>
-          </w:rPr>
-        </w:r>
-        <w:r>
-          <w:rPr>
-            <w:noProof/>
-            <w:webHidden/>
-          </w:rPr>
-          <w:fldChar w:fldCharType="separate"/>
-        </w:r>
-        <w:r>
-          <w:rPr>
-            <w:noProof/>
-            <w:webHidden/>
-          </w:rPr>
-          <w:t>9</w:t>
-        </w:r>
-        <w:r>
-          <w:rPr>
-            <w:noProof/>
-            <w:webHidden/>
-          </w:rPr>
-          <w:fldChar w:fldCharType="end"/>
-        </w:r>
-      </w:hyperlink>
-    </w:p>
-    <w:p>
-      <w:pPr>
-        <w:pStyle w:val="TOC2"/>
-        <w:tabs>
-          <w:tab w:val="right" w:leader="dot" w:pos="9061"/>
-        </w:tabs>
-        <w:rPr>
-          <w:rFonts w:eastAsiaTheme="minorEastAsia" w:cstheme="minorBidi"/>
-          <w:b w:val="0"/>
-          <w:bCs w:val="0"/>
-          <w:noProof/>
-          <w:lang w:eastAsia="es-AR"/>
-        </w:rPr>
-      </w:pPr>
-      <w:hyperlink w:anchor="_Toc372220445" w:history="1">
-        <w:r>
-          <w:rPr>
-            <w:rStyle w:val="Hyperlink"/>
-            <w:noProof/>
-          </w:rPr>
-          <w:t>FailureExcepcion</w:t>
-        </w:r>
-        <w:r>
-          <w:rPr>
-            <w:noProof/>
-            <w:webHidden/>
-          </w:rPr>
-          <w:tab/>
-        </w:r>
-        <w:r>
-          <w:rPr>
-            <w:noProof/>
-            <w:webHidden/>
-          </w:rPr>
-          <w:fldChar w:fldCharType="begin"/>
-        </w:r>
-        <w:r>
-          <w:rPr>
-            <w:noProof/>
-            <w:webHidden/>
-          </w:rPr>
-          <w:instrText xml:space="preserve"> PAGEREF _Toc372220445 \h </w:instrText>
-        </w:r>
-        <w:r>
-          <w:rPr>
-            <w:noProof/>
-            <w:webHidden/>
-          </w:rPr>
-        </w:r>
-        <w:r>
-          <w:rPr>
-            <w:noProof/>
-            <w:webHidden/>
-          </w:rPr>
-          <w:fldChar w:fldCharType="separate"/>
-        </w:r>
-        <w:r>
-          <w:rPr>
-            <w:noProof/>
-            <w:webHidden/>
-          </w:rPr>
-          <w:t>9</w:t>
-        </w:r>
-        <w:r>
-          <w:rPr>
-            <w:noProof/>
-            <w:webHidden/>
-          </w:rPr>
-          <w:fldChar w:fldCharType="end"/>
-        </w:r>
-      </w:hyperlink>
-    </w:p>
-    <w:p>
-      <w:pPr>
-        <w:pStyle w:val="TOC2"/>
-        <w:tabs>
-          <w:tab w:val="right" w:leader="dot" w:pos="9061"/>
-        </w:tabs>
-        <w:rPr>
-          <w:rFonts w:eastAsiaTheme="minorEastAsia" w:cstheme="minorBidi"/>
-          <w:b w:val="0"/>
-          <w:bCs w:val="0"/>
-          <w:noProof/>
-          <w:lang w:eastAsia="es-AR"/>
-        </w:rPr>
-      </w:pPr>
-      <w:hyperlink w:anchor="_Toc372220446" w:history="1">
-        <w:r>
-          <w:rPr>
-            <w:rStyle w:val="Hyperlink"/>
-            <w:noProof/>
-          </w:rPr>
-          <w:t>TestConditions</w:t>
-        </w:r>
-        <w:r>
-          <w:rPr>
-            <w:noProof/>
-            <w:webHidden/>
-          </w:rPr>
-          <w:tab/>
-        </w:r>
-        <w:r>
-          <w:rPr>
-            <w:noProof/>
-            <w:webHidden/>
-          </w:rPr>
-          <w:fldChar w:fldCharType="begin"/>
-        </w:r>
-        <w:r>
-          <w:rPr>
-            <w:noProof/>
-            <w:webHidden/>
-          </w:rPr>
-          <w:instrText xml:space="preserve"> PAGEREF _Toc372220446 \h </w:instrText>
-        </w:r>
-        <w:r>
-          <w:rPr>
-            <w:noProof/>
-            <w:webHidden/>
-          </w:rPr>
-        </w:r>
-        <w:r>
-          <w:rPr>
-            <w:noProof/>
-            <w:webHidden/>
-          </w:rPr>
-          <w:fldChar w:fldCharType="separate"/>
-        </w:r>
-        <w:r>
-          <w:rPr>
-            <w:noProof/>
-            <w:webHidden/>
-          </w:rPr>
-          <w:t>9</w:t>
-        </w:r>
-        <w:r>
-          <w:rPr>
-            <w:noProof/>
-            <w:webHidden/>
-          </w:rPr>
-          <w:fldChar w:fldCharType="end"/>
-        </w:r>
-      </w:hyperlink>
-    </w:p>
-    <w:p>
-      <w:pPr>
-        <w:pStyle w:val="TOC2"/>
-        <w:tabs>
-          <w:tab w:val="right" w:leader="dot" w:pos="9061"/>
-        </w:tabs>
-        <w:rPr>
-          <w:rFonts w:eastAsiaTheme="minorEastAsia" w:cstheme="minorBidi"/>
-          <w:b w:val="0"/>
-          <w:bCs w:val="0"/>
-          <w:noProof/>
-          <w:lang w:eastAsia="es-AR"/>
-        </w:rPr>
-      </w:pPr>
-      <w:hyperlink w:anchor="_Toc372220447" w:history="1">
-        <w:r>
-          <w:rPr>
-            <w:rStyle w:val="Hyperlink"/>
-            <w:noProof/>
-          </w:rPr>
-          <w:t>TestConditionsBuilder</w:t>
-        </w:r>
-        <w:r>
-          <w:rPr>
-            <w:noProof/>
-            <w:webHidden/>
-          </w:rPr>
-          <w:tab/>
-        </w:r>
-        <w:r>
-          <w:rPr>
-            <w:noProof/>
-            <w:webHidden/>
-          </w:rPr>
-          <w:fldChar w:fldCharType="begin"/>
-        </w:r>
-        <w:r>
-          <w:rPr>
-            <w:noProof/>
-            <w:webHidden/>
-          </w:rPr>
-          <w:instrText xml:space="preserve"> PAGEREF _Toc372220447 \h </w:instrText>
-        </w:r>
-        <w:r>
-          <w:rPr>
-            <w:noProof/>
-            <w:webHidden/>
-          </w:rPr>
-        </w:r>
-        <w:r>
-          <w:rPr>
-            <w:noProof/>
-            <w:webHidden/>
-          </w:rPr>
-          <w:fldChar w:fldCharType="separate"/>
-        </w:r>
-        <w:r>
-          <w:rPr>
-            <w:noProof/>
-            <w:webHidden/>
-          </w:rPr>
-          <w:t>9</w:t>
-        </w:r>
-        <w:r>
-          <w:rPr>
-            <w:noProof/>
-            <w:webHidden/>
-          </w:rPr>
-          <w:fldChar w:fldCharType="end"/>
-        </w:r>
-      </w:hyperlink>
-    </w:p>
-    <w:p>
-      <w:pPr>
-        <w:pStyle w:val="TOC2"/>
-        <w:tabs>
-          <w:tab w:val="right" w:leader="dot" w:pos="9061"/>
-        </w:tabs>
-        <w:rPr>
-          <w:rFonts w:eastAsiaTheme="minorEastAsia" w:cstheme="minorBidi"/>
-          <w:b w:val="0"/>
-          <w:bCs w:val="0"/>
-          <w:noProof/>
-          <w:lang w:eastAsia="es-AR"/>
-        </w:rPr>
-      </w:pPr>
-      <w:hyperlink w:anchor="_Toc372220448" w:history="1">
-        <w:r>
-          <w:rPr>
-            <w:rStyle w:val="Hyperlink"/>
-            <w:noProof/>
-          </w:rPr>
-          <w:t>Timer</w:t>
-        </w:r>
-        <w:r>
-          <w:rPr>
-            <w:noProof/>
-            <w:webHidden/>
-          </w:rPr>
-          <w:tab/>
-        </w:r>
-        <w:r>
-          <w:rPr>
-            <w:noProof/>
-            <w:webHidden/>
-          </w:rPr>
-          <w:fldChar w:fldCharType="begin"/>
-        </w:r>
-        <w:r>
-          <w:rPr>
-            <w:noProof/>
-            <w:webHidden/>
-          </w:rPr>
-          <w:instrText xml:space="preserve"> PAGEREF _Toc372220448 \h </w:instrText>
-        </w:r>
-        <w:r>
-          <w:rPr>
-            <w:noProof/>
-            <w:webHidden/>
-          </w:rPr>
-        </w:r>
-        <w:r>
-          <w:rPr>
-            <w:noProof/>
-            <w:webHidden/>
-          </w:rPr>
-          <w:fldChar w:fldCharType="separate"/>
-        </w:r>
-        <w:r>
-          <w:rPr>
-            <w:noProof/>
-            <w:webHidden/>
-          </w:rPr>
-          <w:t>9</w:t>
+          <w:t>7</w:t>
         </w:r>
         <w:r>
           <w:rPr>
@@ -1006,12 +286,808 @@
           <w:lang w:eastAsia="es-AR"/>
         </w:rPr>
       </w:pPr>
-      <w:hyperlink w:anchor="_Toc372220449" w:history="1">
+      <w:hyperlink w:anchor="_Toc372231825" w:history="1">
         <w:r>
           <w:rPr>
             <w:rStyle w:val="Hyperlink"/>
             <w:noProof/>
           </w:rPr>
+          <w:t>Clases</w:t>
+        </w:r>
+        <w:r>
+          <w:rPr>
+            <w:noProof/>
+            <w:webHidden/>
+          </w:rPr>
+          <w:tab/>
+        </w:r>
+        <w:r>
+          <w:rPr>
+            <w:noProof/>
+            <w:webHidden/>
+          </w:rPr>
+          <w:fldChar w:fldCharType="begin"/>
+        </w:r>
+        <w:r>
+          <w:rPr>
+            <w:noProof/>
+            <w:webHidden/>
+          </w:rPr>
+          <w:instrText xml:space="preserve"> PAGEREF _Toc372231825 \h </w:instrText>
+        </w:r>
+        <w:r>
+          <w:rPr>
+            <w:noProof/>
+            <w:webHidden/>
+          </w:rPr>
+        </w:r>
+        <w:r>
+          <w:rPr>
+            <w:noProof/>
+            <w:webHidden/>
+          </w:rPr>
+          <w:fldChar w:fldCharType="separate"/>
+        </w:r>
+        <w:r>
+          <w:rPr>
+            <w:noProof/>
+            <w:webHidden/>
+          </w:rPr>
+          <w:t>8</w:t>
+        </w:r>
+        <w:r>
+          <w:rPr>
+            <w:noProof/>
+            <w:webHidden/>
+          </w:rPr>
+          <w:fldChar w:fldCharType="end"/>
+        </w:r>
+      </w:hyperlink>
+    </w:p>
+    <w:p>
+      <w:pPr>
+        <w:pStyle w:val="TOC2"/>
+        <w:tabs>
+          <w:tab w:val="right" w:leader="dot" w:pos="9061"/>
+        </w:tabs>
+        <w:rPr>
+          <w:rFonts w:eastAsiaTheme="minorEastAsia" w:cstheme="minorBidi"/>
+          <w:b w:val="0"/>
+          <w:bCs w:val="0"/>
+          <w:noProof/>
+          <w:lang w:eastAsia="es-AR"/>
+        </w:rPr>
+      </w:pPr>
+      <w:hyperlink w:anchor="_Toc372231826" w:history="1">
+        <w:r>
+          <w:rPr>
+            <w:rStyle w:val="Hyperlink"/>
+            <w:noProof/>
+          </w:rPr>
+          <w:t>Test</w:t>
+        </w:r>
+        <w:r>
+          <w:rPr>
+            <w:noProof/>
+            <w:webHidden/>
+          </w:rPr>
+          <w:tab/>
+        </w:r>
+        <w:r>
+          <w:rPr>
+            <w:noProof/>
+            <w:webHidden/>
+          </w:rPr>
+          <w:fldChar w:fldCharType="begin"/>
+        </w:r>
+        <w:r>
+          <w:rPr>
+            <w:noProof/>
+            <w:webHidden/>
+          </w:rPr>
+          <w:instrText xml:space="preserve"> PAGEREF _Toc372231826 \h </w:instrText>
+        </w:r>
+        <w:r>
+          <w:rPr>
+            <w:noProof/>
+            <w:webHidden/>
+          </w:rPr>
+        </w:r>
+        <w:r>
+          <w:rPr>
+            <w:noProof/>
+            <w:webHidden/>
+          </w:rPr>
+          <w:fldChar w:fldCharType="separate"/>
+        </w:r>
+        <w:r>
+          <w:rPr>
+            <w:noProof/>
+            <w:webHidden/>
+          </w:rPr>
+          <w:t>8</w:t>
+        </w:r>
+        <w:r>
+          <w:rPr>
+            <w:noProof/>
+            <w:webHidden/>
+          </w:rPr>
+          <w:fldChar w:fldCharType="end"/>
+        </w:r>
+      </w:hyperlink>
+    </w:p>
+    <w:p>
+      <w:pPr>
+        <w:pStyle w:val="TOC2"/>
+        <w:tabs>
+          <w:tab w:val="right" w:leader="dot" w:pos="9061"/>
+        </w:tabs>
+        <w:rPr>
+          <w:rFonts w:eastAsiaTheme="minorEastAsia" w:cstheme="minorBidi"/>
+          <w:b w:val="0"/>
+          <w:bCs w:val="0"/>
+          <w:noProof/>
+          <w:lang w:eastAsia="es-AR"/>
+        </w:rPr>
+      </w:pPr>
+      <w:hyperlink w:anchor="_Toc372231827" w:history="1">
+        <w:r>
+          <w:rPr>
+            <w:rStyle w:val="Hyperlink"/>
+            <w:noProof/>
+          </w:rPr>
+          <w:t>TestCase</w:t>
+        </w:r>
+        <w:r>
+          <w:rPr>
+            <w:noProof/>
+            <w:webHidden/>
+          </w:rPr>
+          <w:tab/>
+        </w:r>
+        <w:r>
+          <w:rPr>
+            <w:noProof/>
+            <w:webHidden/>
+          </w:rPr>
+          <w:fldChar w:fldCharType="begin"/>
+        </w:r>
+        <w:r>
+          <w:rPr>
+            <w:noProof/>
+            <w:webHidden/>
+          </w:rPr>
+          <w:instrText xml:space="preserve"> PAGEREF _Toc372231827 \h </w:instrText>
+        </w:r>
+        <w:r>
+          <w:rPr>
+            <w:noProof/>
+            <w:webHidden/>
+          </w:rPr>
+        </w:r>
+        <w:r>
+          <w:rPr>
+            <w:noProof/>
+            <w:webHidden/>
+          </w:rPr>
+          <w:fldChar w:fldCharType="separate"/>
+        </w:r>
+        <w:r>
+          <w:rPr>
+            <w:noProof/>
+            <w:webHidden/>
+          </w:rPr>
+          <w:t>8</w:t>
+        </w:r>
+        <w:r>
+          <w:rPr>
+            <w:noProof/>
+            <w:webHidden/>
+          </w:rPr>
+          <w:fldChar w:fldCharType="end"/>
+        </w:r>
+      </w:hyperlink>
+    </w:p>
+    <w:p>
+      <w:pPr>
+        <w:pStyle w:val="TOC2"/>
+        <w:tabs>
+          <w:tab w:val="right" w:leader="dot" w:pos="9061"/>
+        </w:tabs>
+        <w:rPr>
+          <w:rFonts w:eastAsiaTheme="minorEastAsia" w:cstheme="minorBidi"/>
+          <w:b w:val="0"/>
+          <w:bCs w:val="0"/>
+          <w:noProof/>
+          <w:lang w:eastAsia="es-AR"/>
+        </w:rPr>
+      </w:pPr>
+      <w:hyperlink w:anchor="_Toc372231828" w:history="1">
+        <w:r>
+          <w:rPr>
+            <w:rStyle w:val="Hyperlink"/>
+            <w:noProof/>
+          </w:rPr>
+          <w:t>TestSuite</w:t>
+        </w:r>
+        <w:r>
+          <w:rPr>
+            <w:noProof/>
+            <w:webHidden/>
+          </w:rPr>
+          <w:tab/>
+        </w:r>
+        <w:r>
+          <w:rPr>
+            <w:noProof/>
+            <w:webHidden/>
+          </w:rPr>
+          <w:fldChar w:fldCharType="begin"/>
+        </w:r>
+        <w:r>
+          <w:rPr>
+            <w:noProof/>
+            <w:webHidden/>
+          </w:rPr>
+          <w:instrText xml:space="preserve"> PAGEREF _Toc372231828 \h </w:instrText>
+        </w:r>
+        <w:r>
+          <w:rPr>
+            <w:noProof/>
+            <w:webHidden/>
+          </w:rPr>
+        </w:r>
+        <w:r>
+          <w:rPr>
+            <w:noProof/>
+            <w:webHidden/>
+          </w:rPr>
+          <w:fldChar w:fldCharType="separate"/>
+        </w:r>
+        <w:r>
+          <w:rPr>
+            <w:noProof/>
+            <w:webHidden/>
+          </w:rPr>
+          <w:t>8</w:t>
+        </w:r>
+        <w:r>
+          <w:rPr>
+            <w:noProof/>
+            <w:webHidden/>
+          </w:rPr>
+          <w:fldChar w:fldCharType="end"/>
+        </w:r>
+      </w:hyperlink>
+    </w:p>
+    <w:p>
+      <w:pPr>
+        <w:pStyle w:val="TOC2"/>
+        <w:tabs>
+          <w:tab w:val="right" w:leader="dot" w:pos="9061"/>
+        </w:tabs>
+        <w:rPr>
+          <w:rFonts w:eastAsiaTheme="minorEastAsia" w:cstheme="minorBidi"/>
+          <w:b w:val="0"/>
+          <w:bCs w:val="0"/>
+          <w:noProof/>
+          <w:lang w:eastAsia="es-AR"/>
+        </w:rPr>
+      </w:pPr>
+      <w:hyperlink w:anchor="_Toc372231829" w:history="1">
+        <w:r>
+          <w:rPr>
+            <w:rStyle w:val="Hyperlink"/>
+            <w:noProof/>
+          </w:rPr>
+          <w:t>Assertion</w:t>
+        </w:r>
+        <w:r>
+          <w:rPr>
+            <w:noProof/>
+            <w:webHidden/>
+          </w:rPr>
+          <w:tab/>
+        </w:r>
+        <w:r>
+          <w:rPr>
+            <w:noProof/>
+            <w:webHidden/>
+          </w:rPr>
+          <w:fldChar w:fldCharType="begin"/>
+        </w:r>
+        <w:r>
+          <w:rPr>
+            <w:noProof/>
+            <w:webHidden/>
+          </w:rPr>
+          <w:instrText xml:space="preserve"> PAGEREF _Toc372231829 \h </w:instrText>
+        </w:r>
+        <w:r>
+          <w:rPr>
+            <w:noProof/>
+            <w:webHidden/>
+          </w:rPr>
+        </w:r>
+        <w:r>
+          <w:rPr>
+            <w:noProof/>
+            <w:webHidden/>
+          </w:rPr>
+          <w:fldChar w:fldCharType="separate"/>
+        </w:r>
+        <w:r>
+          <w:rPr>
+            <w:noProof/>
+            <w:webHidden/>
+          </w:rPr>
+          <w:t>8</w:t>
+        </w:r>
+        <w:r>
+          <w:rPr>
+            <w:noProof/>
+            <w:webHidden/>
+          </w:rPr>
+          <w:fldChar w:fldCharType="end"/>
+        </w:r>
+      </w:hyperlink>
+    </w:p>
+    <w:p>
+      <w:pPr>
+        <w:pStyle w:val="TOC2"/>
+        <w:tabs>
+          <w:tab w:val="right" w:leader="dot" w:pos="9061"/>
+        </w:tabs>
+        <w:rPr>
+          <w:rFonts w:eastAsiaTheme="minorEastAsia" w:cstheme="minorBidi"/>
+          <w:b w:val="0"/>
+          <w:bCs w:val="0"/>
+          <w:noProof/>
+          <w:lang w:eastAsia="es-AR"/>
+        </w:rPr>
+      </w:pPr>
+      <w:hyperlink w:anchor="_Toc372231830" w:history="1">
+        <w:r>
+          <w:rPr>
+            <w:rStyle w:val="Hyperlink"/>
+            <w:noProof/>
+          </w:rPr>
+          <w:t>TestResult</w:t>
+        </w:r>
+        <w:r>
+          <w:rPr>
+            <w:noProof/>
+            <w:webHidden/>
+          </w:rPr>
+          <w:tab/>
+        </w:r>
+        <w:r>
+          <w:rPr>
+            <w:noProof/>
+            <w:webHidden/>
+          </w:rPr>
+          <w:fldChar w:fldCharType="begin"/>
+        </w:r>
+        <w:r>
+          <w:rPr>
+            <w:noProof/>
+            <w:webHidden/>
+          </w:rPr>
+          <w:instrText xml:space="preserve"> PAGEREF _Toc372231830 \h </w:instrText>
+        </w:r>
+        <w:r>
+          <w:rPr>
+            <w:noProof/>
+            <w:webHidden/>
+          </w:rPr>
+        </w:r>
+        <w:r>
+          <w:rPr>
+            <w:noProof/>
+            <w:webHidden/>
+          </w:rPr>
+          <w:fldChar w:fldCharType="separate"/>
+        </w:r>
+        <w:r>
+          <w:rPr>
+            <w:noProof/>
+            <w:webHidden/>
+          </w:rPr>
+          <w:t>8</w:t>
+        </w:r>
+        <w:r>
+          <w:rPr>
+            <w:noProof/>
+            <w:webHidden/>
+          </w:rPr>
+          <w:fldChar w:fldCharType="end"/>
+        </w:r>
+      </w:hyperlink>
+    </w:p>
+    <w:p>
+      <w:pPr>
+        <w:pStyle w:val="TOC2"/>
+        <w:tabs>
+          <w:tab w:val="right" w:leader="dot" w:pos="9061"/>
+        </w:tabs>
+        <w:rPr>
+          <w:rFonts w:eastAsiaTheme="minorEastAsia" w:cstheme="minorBidi"/>
+          <w:b w:val="0"/>
+          <w:bCs w:val="0"/>
+          <w:noProof/>
+          <w:lang w:eastAsia="es-AR"/>
+        </w:rPr>
+      </w:pPr>
+      <w:hyperlink w:anchor="_Toc372231831" w:history="1">
+        <w:r>
+          <w:rPr>
+            <w:rStyle w:val="Hyperlink"/>
+            <w:noProof/>
+          </w:rPr>
+          <w:t>TestAssertResult</w:t>
+        </w:r>
+        <w:r>
+          <w:rPr>
+            <w:noProof/>
+            <w:webHidden/>
+          </w:rPr>
+          <w:tab/>
+        </w:r>
+        <w:r>
+          <w:rPr>
+            <w:noProof/>
+            <w:webHidden/>
+          </w:rPr>
+          <w:fldChar w:fldCharType="begin"/>
+        </w:r>
+        <w:r>
+          <w:rPr>
+            <w:noProof/>
+            <w:webHidden/>
+          </w:rPr>
+          <w:instrText xml:space="preserve"> PAGEREF _Toc372231831 \h </w:instrText>
+        </w:r>
+        <w:r>
+          <w:rPr>
+            <w:noProof/>
+            <w:webHidden/>
+          </w:rPr>
+        </w:r>
+        <w:r>
+          <w:rPr>
+            <w:noProof/>
+            <w:webHidden/>
+          </w:rPr>
+          <w:fldChar w:fldCharType="separate"/>
+        </w:r>
+        <w:r>
+          <w:rPr>
+            <w:noProof/>
+            <w:webHidden/>
+          </w:rPr>
+          <w:t>9</w:t>
+        </w:r>
+        <w:r>
+          <w:rPr>
+            <w:noProof/>
+            <w:webHidden/>
+          </w:rPr>
+          <w:fldChar w:fldCharType="end"/>
+        </w:r>
+      </w:hyperlink>
+    </w:p>
+    <w:p>
+      <w:pPr>
+        <w:pStyle w:val="TOC2"/>
+        <w:tabs>
+          <w:tab w:val="right" w:leader="dot" w:pos="9061"/>
+        </w:tabs>
+        <w:rPr>
+          <w:rFonts w:eastAsiaTheme="minorEastAsia" w:cstheme="minorBidi"/>
+          <w:b w:val="0"/>
+          <w:bCs w:val="0"/>
+          <w:noProof/>
+          <w:lang w:eastAsia="es-AR"/>
+        </w:rPr>
+      </w:pPr>
+      <w:hyperlink w:anchor="_Toc372231832" w:history="1">
+        <w:r>
+          <w:rPr>
+            <w:rStyle w:val="Hyperlink"/>
+            <w:noProof/>
+          </w:rPr>
+          <w:t>FailureExcepcion</w:t>
+        </w:r>
+        <w:r>
+          <w:rPr>
+            <w:noProof/>
+            <w:webHidden/>
+          </w:rPr>
+          <w:tab/>
+        </w:r>
+        <w:r>
+          <w:rPr>
+            <w:noProof/>
+            <w:webHidden/>
+          </w:rPr>
+          <w:fldChar w:fldCharType="begin"/>
+        </w:r>
+        <w:r>
+          <w:rPr>
+            <w:noProof/>
+            <w:webHidden/>
+          </w:rPr>
+          <w:instrText xml:space="preserve"> PAGEREF _Toc372231832 \h </w:instrText>
+        </w:r>
+        <w:r>
+          <w:rPr>
+            <w:noProof/>
+            <w:webHidden/>
+          </w:rPr>
+        </w:r>
+        <w:r>
+          <w:rPr>
+            <w:noProof/>
+            <w:webHidden/>
+          </w:rPr>
+          <w:fldChar w:fldCharType="separate"/>
+        </w:r>
+        <w:r>
+          <w:rPr>
+            <w:noProof/>
+            <w:webHidden/>
+          </w:rPr>
+          <w:t>9</w:t>
+        </w:r>
+        <w:r>
+          <w:rPr>
+            <w:noProof/>
+            <w:webHidden/>
+          </w:rPr>
+          <w:fldChar w:fldCharType="end"/>
+        </w:r>
+      </w:hyperlink>
+    </w:p>
+    <w:p>
+      <w:pPr>
+        <w:pStyle w:val="TOC2"/>
+        <w:tabs>
+          <w:tab w:val="right" w:leader="dot" w:pos="9061"/>
+        </w:tabs>
+        <w:rPr>
+          <w:rFonts w:eastAsiaTheme="minorEastAsia" w:cstheme="minorBidi"/>
+          <w:b w:val="0"/>
+          <w:bCs w:val="0"/>
+          <w:noProof/>
+          <w:lang w:eastAsia="es-AR"/>
+        </w:rPr>
+      </w:pPr>
+      <w:hyperlink w:anchor="_Toc372231833" w:history="1">
+        <w:r>
+          <w:rPr>
+            <w:rStyle w:val="Hyperlink"/>
+            <w:noProof/>
+          </w:rPr>
+          <w:t>TestConditions</w:t>
+        </w:r>
+        <w:r>
+          <w:rPr>
+            <w:noProof/>
+            <w:webHidden/>
+          </w:rPr>
+          <w:tab/>
+        </w:r>
+        <w:r>
+          <w:rPr>
+            <w:noProof/>
+            <w:webHidden/>
+          </w:rPr>
+          <w:fldChar w:fldCharType="begin"/>
+        </w:r>
+        <w:r>
+          <w:rPr>
+            <w:noProof/>
+            <w:webHidden/>
+          </w:rPr>
+          <w:instrText xml:space="preserve"> PAGEREF _Toc372231833 \h </w:instrText>
+        </w:r>
+        <w:r>
+          <w:rPr>
+            <w:noProof/>
+            <w:webHidden/>
+          </w:rPr>
+        </w:r>
+        <w:r>
+          <w:rPr>
+            <w:noProof/>
+            <w:webHidden/>
+          </w:rPr>
+          <w:fldChar w:fldCharType="separate"/>
+        </w:r>
+        <w:r>
+          <w:rPr>
+            <w:noProof/>
+            <w:webHidden/>
+          </w:rPr>
+          <w:t>9</w:t>
+        </w:r>
+        <w:r>
+          <w:rPr>
+            <w:noProof/>
+            <w:webHidden/>
+          </w:rPr>
+          <w:fldChar w:fldCharType="end"/>
+        </w:r>
+      </w:hyperlink>
+    </w:p>
+    <w:p>
+      <w:pPr>
+        <w:pStyle w:val="TOC2"/>
+        <w:tabs>
+          <w:tab w:val="right" w:leader="dot" w:pos="9061"/>
+        </w:tabs>
+        <w:rPr>
+          <w:rFonts w:eastAsiaTheme="minorEastAsia" w:cstheme="minorBidi"/>
+          <w:b w:val="0"/>
+          <w:bCs w:val="0"/>
+          <w:noProof/>
+          <w:lang w:eastAsia="es-AR"/>
+        </w:rPr>
+      </w:pPr>
+      <w:hyperlink w:anchor="_Toc372231834" w:history="1">
+        <w:r>
+          <w:rPr>
+            <w:rStyle w:val="Hyperlink"/>
+            <w:noProof/>
+          </w:rPr>
+          <w:t>TestConditionsBuilder</w:t>
+        </w:r>
+        <w:r>
+          <w:rPr>
+            <w:noProof/>
+            <w:webHidden/>
+          </w:rPr>
+          <w:tab/>
+        </w:r>
+        <w:r>
+          <w:rPr>
+            <w:noProof/>
+            <w:webHidden/>
+          </w:rPr>
+          <w:fldChar w:fldCharType="begin"/>
+        </w:r>
+        <w:r>
+          <w:rPr>
+            <w:noProof/>
+            <w:webHidden/>
+          </w:rPr>
+          <w:instrText xml:space="preserve"> PAGEREF _Toc372231834 \h </w:instrText>
+        </w:r>
+        <w:r>
+          <w:rPr>
+            <w:noProof/>
+            <w:webHidden/>
+          </w:rPr>
+        </w:r>
+        <w:r>
+          <w:rPr>
+            <w:noProof/>
+            <w:webHidden/>
+          </w:rPr>
+          <w:fldChar w:fldCharType="separate"/>
+        </w:r>
+        <w:r>
+          <w:rPr>
+            <w:noProof/>
+            <w:webHidden/>
+          </w:rPr>
+          <w:t>9</w:t>
+        </w:r>
+        <w:r>
+          <w:rPr>
+            <w:noProof/>
+            <w:webHidden/>
+          </w:rPr>
+          <w:fldChar w:fldCharType="end"/>
+        </w:r>
+      </w:hyperlink>
+    </w:p>
+    <w:p>
+      <w:pPr>
+        <w:pStyle w:val="TOC2"/>
+        <w:tabs>
+          <w:tab w:val="right" w:leader="dot" w:pos="9061"/>
+        </w:tabs>
+        <w:rPr>
+          <w:rFonts w:eastAsiaTheme="minorEastAsia" w:cstheme="minorBidi"/>
+          <w:b w:val="0"/>
+          <w:bCs w:val="0"/>
+          <w:noProof/>
+          <w:lang w:eastAsia="es-AR"/>
+        </w:rPr>
+      </w:pPr>
+      <w:hyperlink w:anchor="_Toc372231835" w:history="1">
+        <w:r>
+          <w:rPr>
+            <w:rStyle w:val="Hyperlink"/>
+            <w:noProof/>
+          </w:rPr>
+          <w:t>Timer</w:t>
+        </w:r>
+        <w:r>
+          <w:rPr>
+            <w:noProof/>
+            <w:webHidden/>
+          </w:rPr>
+          <w:tab/>
+        </w:r>
+        <w:r>
+          <w:rPr>
+            <w:noProof/>
+            <w:webHidden/>
+          </w:rPr>
+          <w:fldChar w:fldCharType="begin"/>
+        </w:r>
+        <w:r>
+          <w:rPr>
+            <w:noProof/>
+            <w:webHidden/>
+          </w:rPr>
+          <w:instrText xml:space="preserve"> PAGEREF _Toc372231835 \h </w:instrText>
+        </w:r>
+        <w:r>
+          <w:rPr>
+            <w:noProof/>
+            <w:webHidden/>
+          </w:rPr>
+        </w:r>
+        <w:r>
+          <w:rPr>
+            <w:noProof/>
+            <w:webHidden/>
+          </w:rPr>
+          <w:fldChar w:fldCharType="separate"/>
+        </w:r>
+        <w:r>
+          <w:rPr>
+            <w:noProof/>
+            <w:webHidden/>
+          </w:rPr>
+          <w:t>9</w:t>
+        </w:r>
+        <w:r>
+          <w:rPr>
+            <w:noProof/>
+            <w:webHidden/>
+          </w:rPr>
+          <w:fldChar w:fldCharType="end"/>
+        </w:r>
+      </w:hyperlink>
+    </w:p>
+    <w:p>
+      <w:pPr>
+        <w:pStyle w:val="TOC1"/>
+        <w:tabs>
+          <w:tab w:val="right" w:leader="dot" w:pos="9061"/>
+        </w:tabs>
+        <w:rPr>
+          <w:rFonts w:eastAsiaTheme="minorEastAsia" w:cstheme="minorBidi"/>
+          <w:b w:val="0"/>
+          <w:bCs w:val="0"/>
+          <w:i w:val="0"/>
+          <w:iCs w:val="0"/>
+          <w:noProof/>
+          <w:sz w:val="22"/>
+          <w:szCs w:val="22"/>
+          <w:lang w:eastAsia="es-AR"/>
+        </w:rPr>
+      </w:pPr>
+      <w:hyperlink w:anchor="_Toc372231836" w:history="1">
+        <w:r>
+          <w:rPr>
+            <w:rStyle w:val="Hyperlink"/>
+            <w:noProof/>
+          </w:rPr>
           <w:t>Diagrama de clases</w:t>
         </w:r>
         <w:r>
@@ -1033,7 +1109,7 @@
             <w:noProof/>
             <w:webHidden/>
           </w:rPr>
-          <w:instrText xml:space="preserve"> PAGEREF _Toc372220449 \h </w:instrText>
+          <w:instrText xml:space="preserve"> PAGEREF _Toc372231836 \h </w:instrText>
         </w:r>
         <w:r>
           <w:rPr>
@@ -1082,7 +1158,7 @@
       <w:pPr>
         <w:pStyle w:val="Titulo1"/>
       </w:pPr>
-      <w:bookmarkStart w:id="0" w:name="_Toc372220436"/>
+      <w:bookmarkStart w:id="0" w:name="_Toc372231822"/>
       <w:r>
         <w:lastRenderedPageBreak/>
         <w:t>Enunciado</w:t>
@@ -1129,7 +1205,7 @@
             <o:lock v:ext="edit" aspectratio="f"/>
             <w10:wrap type="square"/>
           </v:shape>
-          <o:OLEObject Type="Embed" ProgID="FoxitReader.Document" ShapeID="_x0000_s1026" DrawAspect="Content" ObjectID="_1445962279" r:id="rId9"/>
+          <o:OLEObject Type="Embed" ProgID="FoxitReader.Document" ShapeID="_x0000_s1026" DrawAspect="Content" ObjectID="_1445973673" r:id="rId9"/>
         </w:pict>
       </w:r>
       <w:r>
@@ -1152,7 +1228,7 @@
             <o:lock v:ext="edit" aspectratio="f"/>
             <w10:wrap type="square"/>
           </v:shape>
-          <o:OLEObject Type="Embed" ProgID="FoxitReader.Document" ShapeID="_x0000_s1027" DrawAspect="Content" ObjectID="_1445962280" r:id="rId11"/>
+          <o:OLEObject Type="Embed" ProgID="FoxitReader.Document" ShapeID="_x0000_s1027" DrawAspect="Content" ObjectID="_1445973674" r:id="rId11"/>
         </w:pict>
       </w:r>
     </w:p>
@@ -1177,7 +1253,7 @@
             <o:lock v:ext="edit" aspectratio="f"/>
             <w10:wrap type="square"/>
           </v:shape>
-          <o:OLEObject Type="Embed" ProgID="FoxitReader.Document" ShapeID="_x0000_s1028" DrawAspect="Content" ObjectID="_1445962281" r:id="rId13"/>
+          <o:OLEObject Type="Embed" ProgID="FoxitReader.Document" ShapeID="_x0000_s1028" DrawAspect="Content" ObjectID="_1445973675" r:id="rId13"/>
         </w:pict>
       </w:r>
     </w:p>
@@ -1202,7 +1278,7 @@
             <o:lock v:ext="edit" aspectratio="f"/>
             <w10:wrap type="square"/>
           </v:shape>
-          <o:OLEObject Type="Embed" ProgID="FoxitReader.Document" ShapeID="_x0000_s1029" DrawAspect="Content" ObjectID="_1445962282" r:id="rId15"/>
+          <o:OLEObject Type="Embed" ProgID="FoxitReader.Document" ShapeID="_x0000_s1029" DrawAspect="Content" ObjectID="_1445973676" r:id="rId15"/>
         </w:pict>
       </w:r>
     </w:p>
@@ -1227,7 +1303,7 @@
             <o:lock v:ext="edit" aspectratio="f"/>
             <w10:wrap type="square"/>
           </v:shape>
-          <o:OLEObject Type="Embed" ProgID="FoxitReader.Document" ShapeID="_x0000_s1030" DrawAspect="Content" ObjectID="_1445962283" r:id="rId17"/>
+          <o:OLEObject Type="Embed" ProgID="FoxitReader.Document" ShapeID="_x0000_s1030" DrawAspect="Content" ObjectID="_1445973677" r:id="rId17"/>
         </w:pict>
       </w:r>
     </w:p>
@@ -1247,7 +1323,7 @@
       <w:pPr>
         <w:pStyle w:val="Titulo1"/>
       </w:pPr>
-      <w:bookmarkStart w:id="1" w:name="_Toc372220437"/>
+      <w:bookmarkStart w:id="1" w:name="_Toc372231823"/>
       <w:r>
         <w:lastRenderedPageBreak/>
         <w:t>Desarrollo</w:t>
@@ -1301,6 +1377,196 @@
       <w:pPr>
         <w:ind w:firstLine="567"/>
         <w:jc w:val="both"/>
+      </w:pPr>
+    </w:p>
+    <w:p>
+      <w:pPr>
+        <w:ind w:firstLine="567"/>
+        <w:jc w:val="both"/>
+      </w:pPr>
+    </w:p>
+    <w:p>
+      <w:pPr>
+        <w:ind w:firstLine="567"/>
+        <w:jc w:val="both"/>
+      </w:pPr>
+    </w:p>
+    <w:p>
+      <w:pPr>
+        <w:ind w:firstLine="567"/>
+        <w:jc w:val="both"/>
+      </w:pPr>
+    </w:p>
+    <w:p>
+      <w:pPr>
+        <w:pStyle w:val="Titulo1"/>
+      </w:pPr>
+      <w:bookmarkStart w:id="2" w:name="_Toc372231824"/>
+      <w:r>
+        <w:t>Hipótesis</w:t>
+      </w:r>
+      <w:bookmarkEnd w:id="2"/>
+    </w:p>
+    <w:p>
+      <w:pPr>
+        <w:ind w:firstLine="567"/>
+        <w:jc w:val="both"/>
+        <w:rPr>
+          <w:rFonts w:eastAsia="Calibri"/>
+        </w:rPr>
+      </w:pPr>
+    </w:p>
+    <w:p>
+      <w:pPr>
+        <w:pStyle w:val="ListParagraph"/>
+        <w:numPr>
+          <w:ilvl w:val="0"/>
+          <w:numId w:val="6"/>
+        </w:numPr>
+        <w:jc w:val="both"/>
+        <w:rPr>
+          <w:rFonts w:eastAsia="Calibri"/>
+        </w:rPr>
+      </w:pPr>
+      <w:r>
+        <w:rPr>
+          <w:rFonts w:eastAsia="Calibri"/>
+        </w:rPr>
+        <w:t xml:space="preserve">Sólo </w:t>
+      </w:r>
+      <w:r>
+        <w:rPr>
+          <w:rFonts w:eastAsia="Calibri"/>
+          <w:i/>
+        </w:rPr>
+        <w:t>TestCase</w:t>
+      </w:r>
+      <w:r>
+        <w:rPr>
+          <w:rFonts w:eastAsia="Calibri"/>
+        </w:rPr>
+        <w:t xml:space="preserve"> tiene tags, no </w:t>
+      </w:r>
+      <w:r>
+        <w:rPr>
+          <w:rFonts w:eastAsia="Calibri"/>
+          <w:i/>
+        </w:rPr>
+        <w:t>TestSuite</w:t>
+      </w:r>
+    </w:p>
+    <w:p>
+      <w:pPr>
+        <w:ind w:firstLine="567"/>
+        <w:jc w:val="both"/>
+        <w:rPr>
+          <w:rFonts w:eastAsia="Calibri"/>
+        </w:rPr>
+      </w:pPr>
+    </w:p>
+    <w:p>
+      <w:pPr>
+        <w:pStyle w:val="ListParagraph"/>
+        <w:numPr>
+          <w:ilvl w:val="0"/>
+          <w:numId w:val="6"/>
+        </w:numPr>
+        <w:jc w:val="both"/>
+        <w:rPr>
+          <w:rFonts w:eastAsia="Calibri"/>
+        </w:rPr>
+      </w:pPr>
+      <w:r>
+        <w:rPr>
+          <w:rFonts w:eastAsia="Calibri"/>
+          <w:i/>
+        </w:rPr>
+        <w:t>TestCase</w:t>
+      </w:r>
+      <w:r>
+        <w:rPr>
+          <w:rFonts w:eastAsia="Calibri"/>
+        </w:rPr>
+        <w:t xml:space="preserve"> y </w:t>
+      </w:r>
+      <w:r>
+        <w:rPr>
+          <w:rFonts w:eastAsia="Calibri"/>
+          <w:i/>
+        </w:rPr>
+        <w:t>TestSuite</w:t>
+      </w:r>
+      <w:r>
+        <w:rPr>
+          <w:rFonts w:eastAsia="Calibri"/>
+        </w:rPr>
+        <w:t xml:space="preserve"> ambos tienen el booleano “hasToBeSkipped”</w:t>
+      </w:r>
+    </w:p>
+    <w:p>
+      <w:pPr>
+        <w:ind w:firstLine="567"/>
+        <w:jc w:val="both"/>
+        <w:rPr>
+          <w:rFonts w:eastAsia="Calibri"/>
+        </w:rPr>
+      </w:pPr>
+    </w:p>
+    <w:p>
+      <w:pPr>
+        <w:pStyle w:val="ListParagraph"/>
+        <w:numPr>
+          <w:ilvl w:val="0"/>
+          <w:numId w:val="6"/>
+        </w:numPr>
+        <w:jc w:val="both"/>
+        <w:rPr>
+          <w:rFonts w:eastAsia="Calibri"/>
+        </w:rPr>
+      </w:pPr>
+      <w:r>
+        <w:rPr>
+          <w:rFonts w:eastAsia="Calibri"/>
+          <w:i/>
+        </w:rPr>
+        <w:t>TestCase</w:t>
+      </w:r>
+      <w:r>
+        <w:rPr>
+          <w:rFonts w:eastAsia="Calibri"/>
+        </w:rPr>
+        <w:t xml:space="preserve"> y </w:t>
+      </w:r>
+      <w:r>
+        <w:rPr>
+          <w:rFonts w:eastAsia="Calibri"/>
+          <w:i/>
+        </w:rPr>
+        <w:t>TestSuite</w:t>
+      </w:r>
+      <w:r>
+        <w:rPr>
+          <w:rFonts w:eastAsia="Calibri"/>
+        </w:rPr>
+        <w:t xml:space="preserve"> ambos tienen “elapsedTime”</w:t>
+      </w:r>
+    </w:p>
+    <w:p>
+      <w:pPr>
+        <w:ind w:firstLine="567"/>
+        <w:jc w:val="both"/>
+        <w:rPr>
+          <w:rFonts w:eastAsia="Calibri"/>
+        </w:rPr>
+      </w:pPr>
+    </w:p>
+    <w:p>
+      <w:pPr>
+        <w:ind w:firstLine="567"/>
+        <w:jc w:val="both"/>
+        <w:rPr>
+          <w:rFonts w:eastAsia="Calibri"/>
+        </w:rPr>
       </w:pPr>
     </w:p>
     <w:p>
@@ -1329,12 +1595,12 @@
       <w:pPr>
         <w:pStyle w:val="Titulo1"/>
       </w:pPr>
-      <w:bookmarkStart w:id="2" w:name="_Toc372220438"/>
+      <w:bookmarkStart w:id="3" w:name="_Toc372231825"/>
       <w:r>
         <w:lastRenderedPageBreak/>
         <w:t>Clases</w:t>
       </w:r>
-      <w:bookmarkEnd w:id="2"/>
+      <w:bookmarkEnd w:id="3"/>
     </w:p>
     <w:p>
       <w:pPr>
@@ -1358,11 +1624,11 @@
       <w:pPr>
         <w:pStyle w:val="Titulo2"/>
       </w:pPr>
-      <w:bookmarkStart w:id="3" w:name="_Toc372220439"/>
+      <w:bookmarkStart w:id="4" w:name="_Toc372231826"/>
       <w:r>
         <w:t>Test</w:t>
       </w:r>
-      <w:bookmarkEnd w:id="3"/>
+      <w:bookmarkEnd w:id="4"/>
     </w:p>
     <w:p>
       <w:pPr>
@@ -1449,11 +1715,11 @@
       <w:pPr>
         <w:pStyle w:val="Titulo2"/>
       </w:pPr>
-      <w:bookmarkStart w:id="4" w:name="_Toc372220440"/>
+      <w:bookmarkStart w:id="5" w:name="_Toc372231827"/>
       <w:r>
         <w:t>TestCase</w:t>
       </w:r>
-      <w:bookmarkEnd w:id="4"/>
+      <w:bookmarkEnd w:id="5"/>
     </w:p>
     <w:p>
       <w:pPr>
@@ -1549,11 +1815,11 @@
       <w:pPr>
         <w:pStyle w:val="Titulo2"/>
       </w:pPr>
-      <w:bookmarkStart w:id="5" w:name="_Toc372220441"/>
+      <w:bookmarkStart w:id="6" w:name="_Toc372231828"/>
       <w:r>
         <w:t>TestSuite</w:t>
       </w:r>
-      <w:bookmarkEnd w:id="5"/>
+      <w:bookmarkEnd w:id="6"/>
     </w:p>
     <w:p>
       <w:pPr>
@@ -1719,11 +1985,11 @@
       <w:pPr>
         <w:pStyle w:val="Titulo2"/>
       </w:pPr>
-      <w:bookmarkStart w:id="6" w:name="_Toc372220442"/>
+      <w:bookmarkStart w:id="7" w:name="_Toc372231829"/>
       <w:r>
         <w:t>Assertion</w:t>
       </w:r>
-      <w:bookmarkEnd w:id="6"/>
+      <w:bookmarkEnd w:id="7"/>
     </w:p>
     <w:p>
       <w:pPr>
@@ -1850,11 +2116,11 @@
       <w:pPr>
         <w:pStyle w:val="Titulo2"/>
       </w:pPr>
-      <w:bookmarkStart w:id="7" w:name="_Toc372220443"/>
+      <w:bookmarkStart w:id="8" w:name="_Toc372231830"/>
       <w:r>
         <w:t>TestResult</w:t>
       </w:r>
-      <w:bookmarkEnd w:id="7"/>
+      <w:bookmarkEnd w:id="8"/>
     </w:p>
     <w:p>
       <w:pPr>
@@ -1918,12 +2184,12 @@
       <w:pPr>
         <w:pStyle w:val="Titulo2"/>
       </w:pPr>
-      <w:bookmarkStart w:id="8" w:name="_Toc372220444"/>
+      <w:bookmarkStart w:id="9" w:name="_Toc372231831"/>
       <w:r>
         <w:lastRenderedPageBreak/>
         <w:t>TestAssertResult</w:t>
       </w:r>
-      <w:bookmarkEnd w:id="8"/>
+      <w:bookmarkEnd w:id="9"/>
     </w:p>
     <w:p>
       <w:pPr>
@@ -1998,11 +2264,11 @@
       <w:pPr>
         <w:pStyle w:val="Titulo2"/>
       </w:pPr>
-      <w:bookmarkStart w:id="9" w:name="_Toc372220445"/>
+      <w:bookmarkStart w:id="10" w:name="_Toc372231832"/>
       <w:r>
         <w:t>FailureExcepcion</w:t>
       </w:r>
-      <w:bookmarkEnd w:id="9"/>
+      <w:bookmarkEnd w:id="10"/>
     </w:p>
     <w:p>
       <w:pPr>
@@ -2095,11 +2361,11 @@
       <w:pPr>
         <w:pStyle w:val="Titulo2"/>
       </w:pPr>
-      <w:bookmarkStart w:id="10" w:name="_Toc372220446"/>
+      <w:bookmarkStart w:id="11" w:name="_Toc372231833"/>
       <w:r>
         <w:t>TestConditions</w:t>
       </w:r>
-      <w:bookmarkEnd w:id="10"/>
+      <w:bookmarkEnd w:id="11"/>
     </w:p>
     <w:p>
       <w:pPr>
@@ -2168,14 +2434,14 @@
       <w:pPr>
         <w:pStyle w:val="Titulo2"/>
       </w:pPr>
-      <w:bookmarkStart w:id="11" w:name="_Toc372220447"/>
+      <w:bookmarkStart w:id="12" w:name="_Toc372231834"/>
       <w:r>
         <w:t>TestConditions</w:t>
       </w:r>
       <w:r>
         <w:t>Builder</w:t>
       </w:r>
-      <w:bookmarkEnd w:id="11"/>
+      <w:bookmarkEnd w:id="12"/>
     </w:p>
     <w:p>
       <w:pPr>
@@ -2258,11 +2524,11 @@
       <w:pPr>
         <w:pStyle w:val="Titulo2"/>
       </w:pPr>
-      <w:bookmarkStart w:id="12" w:name="_Toc372220448"/>
+      <w:bookmarkStart w:id="13" w:name="_Toc372231835"/>
       <w:r>
         <w:t>Timer</w:t>
       </w:r>
-      <w:bookmarkEnd w:id="12"/>
+      <w:bookmarkEnd w:id="13"/>
     </w:p>
     <w:p>
       <w:pPr>
@@ -2408,11 +2674,11 @@
           </wp:anchor>
         </w:drawing>
       </w:r>
-      <w:bookmarkStart w:id="13" w:name="_Toc372220449"/>
+      <w:bookmarkStart w:id="14" w:name="_Toc372231836"/>
       <w:r>
         <w:t>Diagrama de clases</w:t>
       </w:r>
-      <w:bookmarkEnd w:id="13"/>
+      <w:bookmarkEnd w:id="14"/>
     </w:p>
     <w:p>
       <w:pPr>
@@ -3113,6 +3379,119 @@
     </w:lvl>
   </w:abstractNum>
   <w:abstractNum w:abstractNumId="4">
+    <w:nsid w:val="4FF1120B"/>
+    <w:multiLevelType w:val="hybridMultilevel"/>
+    <w:tmpl w:val="C1CC60B4"/>
+    <w:lvl w:ilvl="0" w:tplc="2C0A0001">
+      <w:start w:val="1"/>
+      <w:numFmt w:val="bullet"/>
+      <w:lvlText w:val=""/>
+      <w:lvlJc w:val="left"/>
+      <w:pPr>
+        <w:ind w:left="1287" w:hanging="360"/>
+      </w:pPr>
+      <w:rPr>
+        <w:rFonts w:ascii="Symbol" w:hAnsi="Symbol" w:hint="default"/>
+      </w:rPr>
+    </w:lvl>
+    <w:lvl w:ilvl="1" w:tplc="2C0A0003" w:tentative="1">
+      <w:start w:val="1"/>
+      <w:numFmt w:val="bullet"/>
+      <w:lvlText w:val="o"/>
+      <w:lvlJc w:val="left"/>
+      <w:pPr>
+        <w:ind w:left="2007" w:hanging="360"/>
+      </w:pPr>
+      <w:rPr>
+        <w:rFonts w:ascii="Courier New" w:hAnsi="Courier New" w:cs="Courier New" w:hint="default"/>
+      </w:rPr>
+    </w:lvl>
+    <w:lvl w:ilvl="2" w:tplc="2C0A0005" w:tentative="1">
+      <w:start w:val="1"/>
+      <w:numFmt w:val="bullet"/>
+      <w:lvlText w:val=""/>
+      <w:lvlJc w:val="left"/>
+      <w:pPr>
+        <w:ind w:left="2727" w:hanging="360"/>
+      </w:pPr>
+      <w:rPr>
+        <w:rFonts w:ascii="Wingdings" w:hAnsi="Wingdings" w:hint="default"/>
+      </w:rPr>
+    </w:lvl>
+    <w:lvl w:ilvl="3" w:tplc="2C0A0001" w:tentative="1">
+      <w:start w:val="1"/>
+      <w:numFmt w:val="bullet"/>
+      <w:lvlText w:val=""/>
+      <w:lvlJc w:val="left"/>
+      <w:pPr>
+        <w:ind w:left="3447" w:hanging="360"/>
+      </w:pPr>
+      <w:rPr>
+        <w:rFonts w:ascii="Symbol" w:hAnsi="Symbol" w:hint="default"/>
+      </w:rPr>
+    </w:lvl>
+    <w:lvl w:ilvl="4" w:tplc="2C0A0003" w:tentative="1">
+      <w:start w:val="1"/>
+      <w:numFmt w:val="bullet"/>
+      <w:lvlText w:val="o"/>
+      <w:lvlJc w:val="left"/>
+      <w:pPr>
+        <w:ind w:left="4167" w:hanging="360"/>
+      </w:pPr>
+      <w:rPr>
+        <w:rFonts w:ascii="Courier New" w:hAnsi="Courier New" w:cs="Courier New" w:hint="default"/>
+      </w:rPr>
+    </w:lvl>
+    <w:lvl w:ilvl="5" w:tplc="2C0A0005" w:tentative="1">
+      <w:start w:val="1"/>
+      <w:numFmt w:val="bullet"/>
+      <w:lvlText w:val=""/>
+      <w:lvlJc w:val="left"/>
+      <w:pPr>
+        <w:ind w:left="4887" w:hanging="360"/>
+      </w:pPr>
+      <w:rPr>
+        <w:rFonts w:ascii="Wingdings" w:hAnsi="Wingdings" w:hint="default"/>
+      </w:rPr>
+    </w:lvl>
+    <w:lvl w:ilvl="6" w:tplc="2C0A0001" w:tentative="1">
+      <w:start w:val="1"/>
+      <w:numFmt w:val="bullet"/>
+      <w:lvlText w:val=""/>
+      <w:lvlJc w:val="left"/>
+      <w:pPr>
+        <w:ind w:left="5607" w:hanging="360"/>
+      </w:pPr>
+      <w:rPr>
+        <w:rFonts w:ascii="Symbol" w:hAnsi="Symbol" w:hint="default"/>
+      </w:rPr>
+    </w:lvl>
+    <w:lvl w:ilvl="7" w:tplc="2C0A0003" w:tentative="1">
+      <w:start w:val="1"/>
+      <w:numFmt w:val="bullet"/>
+      <w:lvlText w:val="o"/>
+      <w:lvlJc w:val="left"/>
+      <w:pPr>
+        <w:ind w:left="6327" w:hanging="360"/>
+      </w:pPr>
+      <w:rPr>
+        <w:rFonts w:ascii="Courier New" w:hAnsi="Courier New" w:cs="Courier New" w:hint="default"/>
+      </w:rPr>
+    </w:lvl>
+    <w:lvl w:ilvl="8" w:tplc="2C0A0005" w:tentative="1">
+      <w:start w:val="1"/>
+      <w:numFmt w:val="bullet"/>
+      <w:lvlText w:val=""/>
+      <w:lvlJc w:val="left"/>
+      <w:pPr>
+        <w:ind w:left="7047" w:hanging="360"/>
+      </w:pPr>
+      <w:rPr>
+        <w:rFonts w:ascii="Wingdings" w:hAnsi="Wingdings" w:hint="default"/>
+      </w:rPr>
+    </w:lvl>
+  </w:abstractNum>
+  <w:abstractNum w:abstractNumId="5">
     <w:nsid w:val="54631603"/>
     <w:multiLevelType w:val="hybridMultilevel"/>
     <w:tmpl w:val="433A678A"/>
@@ -3235,10 +3614,13 @@
     <w:abstractNumId w:val="3"/>
   </w:num>
   <w:num w:numId="4">
-    <w:abstractNumId w:val="4"/>
+    <w:abstractNumId w:val="5"/>
   </w:num>
   <w:num w:numId="5">
     <w:abstractNumId w:val="0"/>
+  </w:num>
+  <w:num w:numId="6">
+    <w:abstractNumId w:val="4"/>
   </w:num>
 </w:numbering>
 </file>
@@ -4901,7 +5283,7 @@
 </file>
 
 <file path=customXml/itemProps1.xml><?xml version="1.0" encoding="utf-8"?>
-<ds:datastoreItem xmlns:ds="http://schemas.openxmlformats.org/officeDocument/2006/customXml" ds:itemID="{BC1F4017-DC94-44B8-AB9F-E6B7418772C9}">
+<ds:datastoreItem xmlns:ds="http://schemas.openxmlformats.org/officeDocument/2006/customXml" ds:itemID="{8E900A8D-7048-43A2-A555-40C78C69BF48}">
   <ds:schemaRefs>
     <ds:schemaRef ds:uri="http://schemas.openxmlformats.org/officeDocument/2006/bibliography"/>
   </ds:schemaRefs>

</xml_diff>